<commit_message>
Adding updated outline (written in more standard format with target word counts for each section) and updated variable list with lists for all three regressions.
</commit_message>
<xml_diff>
--- a/Thesis Outline.docx
+++ b/Thesis Outline.docx
@@ -4,24 +4,191 @@
   <w:body>
     <w:p>
       <w:pPr>
-        <w:pStyle w:val="Heading1"/>
-      </w:pPr>
-      <w:r>
-        <w:t>Introduction</w:t>
-      </w:r>
-    </w:p>
-    <w:p/>
-    <w:p>
-      <w:r>
-        <w:t>Introduce questions this thesis seeks to address:</w:t>
-      </w:r>
+        <w:ind w:left="720" w:hanging="720"/>
+        <w:rPr>
+          <w:b/>
+          <w:bCs/>
+        </w:rPr>
+      </w:pPr>
+      <w:r>
+        <w:rPr>
+          <w:b/>
+          <w:bCs/>
+        </w:rPr>
+        <w:t>G</w:t>
+      </w:r>
+      <w:r>
+        <w:rPr>
+          <w:b/>
+          <w:bCs/>
+        </w:rPr>
+        <w:t xml:space="preserve">eneral </w:t>
+      </w:r>
+      <w:proofErr w:type="spellStart"/>
+      <w:r>
+        <w:rPr>
+          <w:b/>
+          <w:bCs/>
+        </w:rPr>
+        <w:t>Target</w:t>
+      </w:r>
+      <w:r>
+        <w:rPr>
+          <w:b/>
+          <w:bCs/>
+        </w:rPr>
+        <w:t>: 4</w:t>
+      </w:r>
+      <w:proofErr w:type="spellEnd"/>
+      <w:r>
+        <w:rPr>
+          <w:b/>
+          <w:bCs/>
+        </w:rPr>
+        <w:t>0,000 words | 80 pages</w:t>
+      </w:r>
+    </w:p>
+    <w:p>
+      <w:pPr>
+        <w:ind w:left="720" w:hanging="720"/>
+      </w:pPr>
     </w:p>
     <w:p>
       <w:pPr>
         <w:pStyle w:val="ListParagraph"/>
         <w:numPr>
           <w:ilvl w:val="0"/>
-          <w:numId w:val="11"/>
+          <w:numId w:val="18"/>
+        </w:numPr>
+        <w:rPr>
+          <w:b/>
+          <w:bCs/>
+        </w:rPr>
+      </w:pPr>
+      <w:r>
+        <w:rPr>
+          <w:b/>
+          <w:bCs/>
+        </w:rPr>
+        <w:t>Introduction</w:t>
+      </w:r>
+      <w:r>
+        <w:rPr>
+          <w:b/>
+          <w:bCs/>
+        </w:rPr>
+        <w:t xml:space="preserve"> (1,500 words | 3 pages)</w:t>
+      </w:r>
+    </w:p>
+    <w:p/>
+    <w:p>
+      <w:pPr>
+        <w:pStyle w:val="Heading2"/>
+        <w:numPr>
+          <w:ilvl w:val="0"/>
+          <w:numId w:val="17"/>
+        </w:numPr>
+      </w:pPr>
+      <w:r>
+        <w:t>Brief history of how car culture in the US came to be.</w:t>
+      </w:r>
+      <w:r>
+        <w:t xml:space="preserve"> </w:t>
+      </w:r>
+      <w:r>
+        <w:rPr>
+          <w:b/>
+          <w:bCs/>
+        </w:rPr>
+        <w:t>(500 words</w:t>
+      </w:r>
+      <w:r>
+        <w:rPr>
+          <w:b/>
+          <w:bCs/>
+        </w:rPr>
+        <w:t xml:space="preserve"> | 1 page</w:t>
+      </w:r>
+      <w:r>
+        <w:rPr>
+          <w:b/>
+          <w:bCs/>
+        </w:rPr>
+        <w:t>)</w:t>
+      </w:r>
+    </w:p>
+    <w:p>
+      <w:pPr>
+        <w:pStyle w:val="Heading2"/>
+        <w:numPr>
+          <w:ilvl w:val="0"/>
+          <w:numId w:val="17"/>
+        </w:numPr>
+        <w:rPr>
+          <w:b/>
+          <w:bCs/>
+        </w:rPr>
+      </w:pPr>
+      <w:r>
+        <w:t xml:space="preserve">Brief overview of </w:t>
+      </w:r>
+      <w:r>
+        <w:t>climate crisis and need for electrification</w:t>
+      </w:r>
+      <w:r>
+        <w:rPr>
+          <w:b/>
+          <w:bCs/>
+        </w:rPr>
+        <w:t>. (500 words</w:t>
+      </w:r>
+      <w:r>
+        <w:rPr>
+          <w:b/>
+          <w:bCs/>
+        </w:rPr>
+        <w:t xml:space="preserve"> | 1 page</w:t>
+      </w:r>
+      <w:r>
+        <w:rPr>
+          <w:b/>
+          <w:bCs/>
+        </w:rPr>
+        <w:t>)</w:t>
+      </w:r>
+    </w:p>
+    <w:p>
+      <w:pPr>
+        <w:pStyle w:val="ListParagraph"/>
+        <w:numPr>
+          <w:ilvl w:val="0"/>
+          <w:numId w:val="17"/>
+        </w:numPr>
+        <w:rPr>
+          <w:b/>
+          <w:bCs/>
+        </w:rPr>
+      </w:pPr>
+      <w:r>
+        <w:t>Introduce questions this thesis seeks to address:</w:t>
+      </w:r>
+      <w:r>
+        <w:t xml:space="preserve"> </w:t>
+      </w:r>
+      <w:r>
+        <w:rPr>
+          <w:b/>
+          <w:bCs/>
+        </w:rPr>
+        <w:t>(500 words | 1 page)</w:t>
+      </w:r>
+    </w:p>
+    <w:p>
+      <w:pPr>
+        <w:pStyle w:val="ListParagraph"/>
+        <w:numPr>
+          <w:ilvl w:val="0"/>
+          <w:numId w:val="15"/>
         </w:numPr>
       </w:pPr>
       <w:r>
@@ -33,7 +200,7 @@
         <w:pStyle w:val="ListParagraph"/>
         <w:numPr>
           <w:ilvl w:val="1"/>
-          <w:numId w:val="10"/>
+          <w:numId w:val="15"/>
         </w:numPr>
       </w:pPr>
       <w:r>
@@ -48,7 +215,7 @@
         <w:pStyle w:val="ListParagraph"/>
         <w:numPr>
           <w:ilvl w:val="1"/>
-          <w:numId w:val="10"/>
+          <w:numId w:val="15"/>
         </w:numPr>
       </w:pPr>
       <w:r>
@@ -63,7 +230,7 @@
         <w:pStyle w:val="ListParagraph"/>
         <w:numPr>
           <w:ilvl w:val="1"/>
-          <w:numId w:val="10"/>
+          <w:numId w:val="15"/>
         </w:numPr>
       </w:pPr>
       <w:r>
@@ -78,7 +245,7 @@
         <w:pStyle w:val="ListParagraph"/>
         <w:numPr>
           <w:ilvl w:val="1"/>
-          <w:numId w:val="10"/>
+          <w:numId w:val="15"/>
         </w:numPr>
       </w:pPr>
       <w:r>
@@ -88,85 +255,63 @@
         <w:t>?</w:t>
       </w:r>
     </w:p>
-    <w:p/>
-    <w:p>
-      <w:pPr>
-        <w:pStyle w:val="Heading1"/>
-      </w:pPr>
-      <w:r>
-        <w:t xml:space="preserve">Part 1. </w:t>
-      </w:r>
-      <w:r>
-        <w:t xml:space="preserve">The Climate Crisis and the </w:t>
-      </w:r>
-      <w:r>
-        <w:t xml:space="preserve">History </w:t>
-      </w:r>
-      <w:r>
-        <w:t>of Mobility</w:t>
-      </w:r>
-    </w:p>
-    <w:p/>
-    <w:p>
-      <w:pPr>
-        <w:pStyle w:val="Heading2"/>
-      </w:pPr>
-      <w:r>
-        <w:t xml:space="preserve">Chapter 1: </w:t>
-      </w:r>
-      <w:r>
-        <w:t xml:space="preserve">Car Culture: A History of Discrimination and Inaccessibility </w:t>
-      </w:r>
-    </w:p>
-    <w:p/>
-    <w:p>
-      <w:pPr>
-        <w:pStyle w:val="Heading2"/>
-      </w:pPr>
-      <w:r>
-        <w:t xml:space="preserve">Chapter 2: </w:t>
-      </w:r>
-      <w:r>
-        <w:t xml:space="preserve">Climate Crisis and the Need for Electrification </w:t>
-      </w:r>
-    </w:p>
-    <w:p/>
-    <w:p>
-      <w:pPr>
-        <w:pStyle w:val="Heading1"/>
-      </w:pPr>
-      <w:r>
-        <w:t xml:space="preserve">Part 2. </w:t>
-      </w:r>
-      <w:r>
-        <w:t>E</w:t>
-      </w:r>
-      <w:r>
-        <w:t xml:space="preserve">lectric Vehicles and Charging </w:t>
-      </w:r>
-      <w:r>
-        <w:t xml:space="preserve">Infrastructure </w:t>
-      </w:r>
-    </w:p>
-    <w:p/>
-    <w:p>
-      <w:pPr>
-        <w:pStyle w:val="Heading2"/>
-      </w:pPr>
-      <w:r>
-        <w:t>Chapter 3:</w:t>
-      </w:r>
-      <w:r>
-        <w:t xml:space="preserve"> </w:t>
-      </w:r>
-      <w:r>
-        <w:t>E</w:t>
-      </w:r>
-      <w:r>
-        <w:t>lectric Vehicles in 2020</w:t>
-      </w:r>
-      <w:r>
-        <w:t xml:space="preserve"> </w:t>
+    <w:p>
+      <w:pPr>
+        <w:ind w:left="0"/>
+      </w:pPr>
+    </w:p>
+    <w:p>
+      <w:pPr>
+        <w:pStyle w:val="ListParagraph"/>
+        <w:numPr>
+          <w:ilvl w:val="0"/>
+          <w:numId w:val="18"/>
+        </w:numPr>
+        <w:rPr>
+          <w:b/>
+          <w:bCs/>
+        </w:rPr>
+      </w:pPr>
+      <w:r>
+        <w:rPr>
+          <w:b/>
+          <w:bCs/>
+        </w:rPr>
+        <w:t>Background/Literature Review</w:t>
+      </w:r>
+      <w:r>
+        <w:rPr>
+          <w:b/>
+          <w:bCs/>
+        </w:rPr>
+        <w:t xml:space="preserve"> (14,000 words | 28 pages)</w:t>
+      </w:r>
+    </w:p>
+    <w:p>
+      <w:pPr>
+        <w:rPr>
+          <w:b/>
+          <w:bCs/>
+        </w:rPr>
+      </w:pPr>
+    </w:p>
+    <w:p>
+      <w:pPr>
+        <w:pStyle w:val="ListParagraph"/>
+        <w:numPr>
+          <w:ilvl w:val="0"/>
+          <w:numId w:val="21"/>
+        </w:numPr>
+      </w:pPr>
+      <w:r>
+        <w:t xml:space="preserve">State of EV Ownership and EV Infrastructure </w:t>
+      </w:r>
+      <w:r>
+        <w:rPr>
+          <w:b/>
+          <w:bCs/>
+        </w:rPr>
+        <w:t>(5,000 words | 10 pages)</w:t>
       </w:r>
     </w:p>
     <w:p>
@@ -174,11 +319,63 @@
         <w:pStyle w:val="ListParagraph"/>
         <w:numPr>
           <w:ilvl w:val="1"/>
-          <w:numId w:val="7"/>
+          <w:numId w:val="21"/>
         </w:numPr>
       </w:pPr>
       <w:r>
         <w:t>EVs on the market</w:t>
+      </w:r>
+      <w:r>
+        <w:t xml:space="preserve"> </w:t>
+      </w:r>
+      <w:r>
+        <w:rPr>
+          <w:i/>
+          <w:iCs/>
+        </w:rPr>
+        <w:t>(500 words | 1 page)</w:t>
+      </w:r>
+    </w:p>
+    <w:p>
+      <w:pPr>
+        <w:pStyle w:val="ListParagraph"/>
+        <w:numPr>
+          <w:ilvl w:val="2"/>
+          <w:numId w:val="21"/>
+        </w:numPr>
+        <w:rPr>
+          <w:i/>
+          <w:iCs/>
+        </w:rPr>
+      </w:pPr>
+      <w:r>
+        <w:t xml:space="preserve">Cost of production and price for consumers </w:t>
+      </w:r>
+      <w:r>
+        <w:rPr>
+          <w:i/>
+          <w:iCs/>
+        </w:rPr>
+        <w:t>(500 words | 1 page)</w:t>
+      </w:r>
+    </w:p>
+    <w:p>
+      <w:pPr>
+        <w:pStyle w:val="ListParagraph"/>
+        <w:numPr>
+          <w:ilvl w:val="2"/>
+          <w:numId w:val="21"/>
+        </w:numPr>
+      </w:pPr>
+      <w:r>
+        <w:t xml:space="preserve">Brief discussion of barriers to EV ownership </w:t>
+      </w:r>
+      <w:r>
+        <w:rPr>
+          <w:i/>
+          <w:iCs/>
+        </w:rPr>
+        <w:t>(500 words | 1 page)</w:t>
       </w:r>
     </w:p>
     <w:p>
@@ -186,11 +383,25 @@
         <w:pStyle w:val="ListParagraph"/>
         <w:numPr>
           <w:ilvl w:val="1"/>
-          <w:numId w:val="7"/>
+          <w:numId w:val="21"/>
         </w:numPr>
-      </w:pPr>
-      <w:r>
-        <w:t xml:space="preserve">Cost of production and price for consumers </w:t>
+        <w:rPr>
+          <w:i/>
+          <w:iCs/>
+        </w:rPr>
+      </w:pPr>
+      <w:r>
+        <w:t>Descriptive Statistics about EV Owners</w:t>
+      </w:r>
+      <w:r>
+        <w:t xml:space="preserve"> </w:t>
+      </w:r>
+      <w:r>
+        <w:rPr>
+          <w:i/>
+          <w:iCs/>
+        </w:rPr>
+        <w:t>(1,000 words | 2 pages)</w:t>
       </w:r>
     </w:p>
     <w:p>
@@ -198,11 +409,22 @@
         <w:pStyle w:val="ListParagraph"/>
         <w:numPr>
           <w:ilvl w:val="1"/>
-          <w:numId w:val="7"/>
+          <w:numId w:val="21"/>
         </w:numPr>
+        <w:rPr>
+          <w:i/>
+          <w:iCs/>
+        </w:rPr>
       </w:pPr>
       <w:r>
         <w:t xml:space="preserve">Ownership projections for the future </w:t>
+      </w:r>
+      <w:r>
+        <w:rPr>
+          <w:i/>
+          <w:iCs/>
+        </w:rPr>
+        <w:t>(500 words | 1 page)</w:t>
       </w:r>
     </w:p>
     <w:p>
@@ -210,23 +432,22 @@
         <w:pStyle w:val="ListParagraph"/>
         <w:numPr>
           <w:ilvl w:val="1"/>
-          <w:numId w:val="7"/>
+          <w:numId w:val="21"/>
         </w:numPr>
-      </w:pPr>
-      <w:r>
-        <w:t xml:space="preserve">Barriers to EV ownership </w:t>
-      </w:r>
-    </w:p>
-    <w:p/>
-    <w:p>
-      <w:pPr>
-        <w:pStyle w:val="Heading2"/>
-      </w:pPr>
-      <w:r>
-        <w:t xml:space="preserve">Chapter 4: </w:t>
-      </w:r>
-      <w:r>
-        <w:t>Electric Vehicle Charging</w:t>
+        <w:rPr>
+          <w:i/>
+          <w:iCs/>
+        </w:rPr>
+      </w:pPr>
+      <w:r>
+        <w:t xml:space="preserve">Types of EV Charging levels </w:t>
+      </w:r>
+      <w:r>
+        <w:rPr>
+          <w:i/>
+          <w:iCs/>
+        </w:rPr>
+        <w:t>(500 words | 1 page)</w:t>
       </w:r>
     </w:p>
     <w:p>
@@ -234,11 +455,116 @@
         <w:pStyle w:val="ListParagraph"/>
         <w:numPr>
           <w:ilvl w:val="1"/>
-          <w:numId w:val="7"/>
+          <w:numId w:val="21"/>
         </w:numPr>
       </w:pPr>
       <w:r>
-        <w:t>charging levels</w:t>
+        <w:t xml:space="preserve">Descriptive Statistics about EVCS </w:t>
+      </w:r>
+      <w:r>
+        <w:rPr>
+          <w:i/>
+          <w:iCs/>
+        </w:rPr>
+        <w:t>(1,000 words | 2 pages)</w:t>
+      </w:r>
+    </w:p>
+    <w:p>
+      <w:pPr>
+        <w:pStyle w:val="ListParagraph"/>
+        <w:numPr>
+          <w:ilvl w:val="2"/>
+          <w:numId w:val="21"/>
+        </w:numPr>
+      </w:pPr>
+      <w:r>
+        <w:t xml:space="preserve">Publicly accessible vs. privately accessible </w:t>
+      </w:r>
+      <w:r>
+        <w:rPr>
+          <w:i/>
+          <w:iCs/>
+        </w:rPr>
+        <w:t>(250 words | ½ page)</w:t>
+      </w:r>
+    </w:p>
+    <w:p>
+      <w:pPr>
+        <w:pStyle w:val="ListParagraph"/>
+        <w:numPr>
+          <w:ilvl w:val="2"/>
+          <w:numId w:val="21"/>
+        </w:numPr>
+        <w:rPr>
+          <w:i/>
+          <w:iCs/>
+        </w:rPr>
+      </w:pPr>
+      <w:r>
+        <w:t xml:space="preserve">Free vs. pay for </w:t>
+      </w:r>
+      <w:r>
+        <w:rPr>
+          <w:i/>
+          <w:iCs/>
+        </w:rPr>
+        <w:t>(250 words | ½ page)</w:t>
+      </w:r>
+    </w:p>
+    <w:p>
+      <w:pPr>
+        <w:pStyle w:val="ListParagraph"/>
+        <w:numPr>
+          <w:ilvl w:val="0"/>
+          <w:numId w:val="21"/>
+        </w:numPr>
+      </w:pPr>
+      <w:r>
+        <w:t xml:space="preserve">Transportation </w:t>
+      </w:r>
+      <w:r>
+        <w:t xml:space="preserve">Infrastructure </w:t>
+      </w:r>
+      <w:r>
+        <w:t>Finance</w:t>
+      </w:r>
+      <w:r>
+        <w:t xml:space="preserve"> including EVCS </w:t>
+      </w:r>
+      <w:r>
+        <w:rPr>
+          <w:b/>
+          <w:bCs/>
+        </w:rPr>
+        <w:t>(</w:t>
+      </w:r>
+      <w:r>
+        <w:rPr>
+          <w:b/>
+          <w:bCs/>
+        </w:rPr>
+        <w:t>4</w:t>
+      </w:r>
+      <w:r>
+        <w:rPr>
+          <w:b/>
+          <w:bCs/>
+        </w:rPr>
+        <w:t xml:space="preserve">,000 words | </w:t>
+      </w:r>
+      <w:r>
+        <w:rPr>
+          <w:b/>
+          <w:bCs/>
+        </w:rPr>
+        <w:t>8</w:t>
+      </w:r>
+      <w:r>
+        <w:rPr>
+          <w:b/>
+          <w:bCs/>
+        </w:rPr>
+        <w:t xml:space="preserve"> pages)</w:t>
       </w:r>
     </w:p>
     <w:p>
@@ -246,17 +572,25 @@
         <w:pStyle w:val="ListParagraph"/>
         <w:numPr>
           <w:ilvl w:val="1"/>
-          <w:numId w:val="7"/>
+          <w:numId w:val="21"/>
         </w:numPr>
-      </w:pPr>
-      <w:r>
-        <w:t xml:space="preserve">charging location (at home vs. </w:t>
-      </w:r>
-      <w:r>
-        <w:t>public stations</w:t>
-      </w:r>
-      <w:r>
-        <w:t>)</w:t>
+        <w:rPr>
+          <w:i/>
+          <w:iCs/>
+        </w:rPr>
+      </w:pPr>
+      <w:r>
+        <w:t>Costs</w:t>
+      </w:r>
+      <w:r>
+        <w:t xml:space="preserve"> </w:t>
+      </w:r>
+      <w:r>
+        <w:rPr>
+          <w:i/>
+          <w:iCs/>
+        </w:rPr>
+        <w:t>(500 words | 1 page)</w:t>
       </w:r>
     </w:p>
     <w:p>
@@ -264,11 +598,32 @@
         <w:pStyle w:val="ListParagraph"/>
         <w:numPr>
           <w:ilvl w:val="1"/>
-          <w:numId w:val="7"/>
+          <w:numId w:val="21"/>
         </w:numPr>
-      </w:pPr>
-      <w:r>
-        <w:t>stations: publicly accessible vs. privately accessible</w:t>
+        <w:rPr>
+          <w:i/>
+          <w:iCs/>
+        </w:rPr>
+      </w:pPr>
+      <w:r>
+        <w:t>financial tools</w:t>
+      </w:r>
+      <w:r>
+        <w:t xml:space="preserve"> </w:t>
+      </w:r>
+      <w:r>
+        <w:rPr>
+          <w:i/>
+          <w:iCs/>
+        </w:rPr>
+        <w:t>(1,000 words | 2 pages)</w:t>
+      </w:r>
+      <w:r>
+        <w:rPr>
+          <w:i/>
+          <w:iCs/>
+        </w:rPr>
+        <w:t xml:space="preserve"> </w:t>
       </w:r>
     </w:p>
     <w:p>
@@ -276,23 +631,87 @@
         <w:pStyle w:val="ListParagraph"/>
         <w:numPr>
           <w:ilvl w:val="1"/>
-          <w:numId w:val="7"/>
+          <w:numId w:val="21"/>
         </w:numPr>
-      </w:pPr>
-      <w:r>
-        <w:t xml:space="preserve">free vs. pay for </w:t>
-      </w:r>
-    </w:p>
-    <w:p/>
-    <w:p>
-      <w:pPr>
-        <w:pStyle w:val="Heading2"/>
-      </w:pPr>
-      <w:r>
-        <w:t xml:space="preserve">Chapter 5: </w:t>
-      </w:r>
-      <w:r>
-        <w:t xml:space="preserve">EV Owners </w:t>
+        <w:rPr>
+          <w:i/>
+          <w:iCs/>
+        </w:rPr>
+      </w:pPr>
+      <w:r>
+        <w:t xml:space="preserve">financiers </w:t>
+      </w:r>
+      <w:r>
+        <w:rPr>
+          <w:i/>
+          <w:iCs/>
+        </w:rPr>
+        <w:t>(500 words | 1 page)</w:t>
+      </w:r>
+    </w:p>
+    <w:p>
+      <w:pPr>
+        <w:pStyle w:val="ListParagraph"/>
+        <w:numPr>
+          <w:ilvl w:val="0"/>
+          <w:numId w:val="21"/>
+        </w:numPr>
+      </w:pPr>
+      <w:r>
+        <w:t>Different f</w:t>
+      </w:r>
+      <w:r>
+        <w:t>inancing tools</w:t>
+      </w:r>
+      <w:r>
+        <w:t>,</w:t>
+      </w:r>
+      <w:r>
+        <w:t xml:space="preserve"> promot</w:t>
+      </w:r>
+      <w:r>
+        <w:t>ing</w:t>
+      </w:r>
+      <w:r>
+        <w:t xml:space="preserve"> equitable </w:t>
+      </w:r>
+      <w:r>
+        <w:t xml:space="preserve">Access &amp; Equity </w:t>
+      </w:r>
+      <w:r>
+        <w:rPr>
+          <w:b/>
+          <w:bCs/>
+        </w:rPr>
+        <w:t>(</w:t>
+      </w:r>
+      <w:r>
+        <w:rPr>
+          <w:b/>
+          <w:bCs/>
+        </w:rPr>
+        <w:t>5</w:t>
+      </w:r>
+      <w:r>
+        <w:rPr>
+          <w:b/>
+          <w:bCs/>
+        </w:rPr>
+        <w:t xml:space="preserve">,000 words | </w:t>
+      </w:r>
+      <w:r>
+        <w:rPr>
+          <w:b/>
+          <w:bCs/>
+        </w:rPr>
+        <w:t>10</w:t>
+      </w:r>
+      <w:r>
+        <w:rPr>
+          <w:b/>
+          <w:bCs/>
+        </w:rPr>
+        <w:t xml:space="preserve"> pages)</w:t>
       </w:r>
     </w:p>
     <w:p>
@@ -300,11 +719,26 @@
         <w:pStyle w:val="ListParagraph"/>
         <w:numPr>
           <w:ilvl w:val="1"/>
-          <w:numId w:val="7"/>
+          <w:numId w:val="21"/>
         </w:numPr>
       </w:pPr>
       <w:r>
-        <w:t>Who are EV owners today? Include lit review specific to this question</w:t>
+        <w:t>Direct User Fees</w:t>
+      </w:r>
+    </w:p>
+    <w:p>
+      <w:pPr>
+        <w:pStyle w:val="ListParagraph"/>
+        <w:numPr>
+          <w:ilvl w:val="2"/>
+          <w:numId w:val="21"/>
+        </w:numPr>
+      </w:pPr>
+      <w:r>
+        <w:t>Roads &amp; Bridges: Toll roads</w:t>
+      </w:r>
+      <w:r>
+        <w:t xml:space="preserve"> (1,000 words | 2 pages)</w:t>
       </w:r>
     </w:p>
     <w:p>
@@ -312,26 +746,26 @@
         <w:pStyle w:val="ListParagraph"/>
         <w:numPr>
           <w:ilvl w:val="1"/>
-          <w:numId w:val="7"/>
+          <w:numId w:val="21"/>
         </w:numPr>
       </w:pPr>
       <w:r>
-        <w:t>M</w:t>
-      </w:r>
-      <w:r>
-        <w:t>e</w:t>
-      </w:r>
-      <w:r>
-        <w:t xml:space="preserve">thodology </w:t>
-      </w:r>
-      <w:r>
-        <w:t xml:space="preserve">for </w:t>
-      </w:r>
-      <w:r>
-        <w:t>household level regression</w:t>
-      </w:r>
-      <w:r>
-        <w:t xml:space="preserve"> model </w:t>
+        <w:t xml:space="preserve">Public Financing </w:t>
+      </w:r>
+    </w:p>
+    <w:p>
+      <w:pPr>
+        <w:pStyle w:val="ListParagraph"/>
+        <w:numPr>
+          <w:ilvl w:val="2"/>
+          <w:numId w:val="21"/>
+        </w:numPr>
+      </w:pPr>
+      <w:r>
+        <w:t xml:space="preserve">Public Transit: Fair free transit </w:t>
+      </w:r>
+      <w:r>
+        <w:t>(1,000 words | 2 pages)</w:t>
       </w:r>
     </w:p>
     <w:p>
@@ -339,23 +773,202 @@
         <w:pStyle w:val="ListParagraph"/>
         <w:numPr>
           <w:ilvl w:val="1"/>
-          <w:numId w:val="7"/>
+          <w:numId w:val="21"/>
         </w:numPr>
       </w:pPr>
       <w:r>
-        <w:t>Results: what sociodemographic characteristics predict the likelihood that a car owner owns and electric vehicle?</w:t>
-      </w:r>
-    </w:p>
-    <w:p/>
-    <w:p>
-      <w:pPr>
-        <w:pStyle w:val="Heading2"/>
-      </w:pPr>
-      <w:r>
-        <w:t xml:space="preserve">Chapter 6: </w:t>
-      </w:r>
-      <w:r>
-        <w:t xml:space="preserve">EV Charging Station Location </w:t>
+        <w:t xml:space="preserve">Private Financing </w:t>
+      </w:r>
+    </w:p>
+    <w:p>
+      <w:pPr>
+        <w:pStyle w:val="ListParagraph"/>
+        <w:numPr>
+          <w:ilvl w:val="2"/>
+          <w:numId w:val="21"/>
+        </w:numPr>
+      </w:pPr>
+      <w:r>
+        <w:t xml:space="preserve">Micro mobility: User fees and public vs. private investment </w:t>
+      </w:r>
+      <w:r>
+        <w:t>(1,000 words | 2 pages)</w:t>
+      </w:r>
+    </w:p>
+    <w:p>
+      <w:pPr>
+        <w:ind w:left="0"/>
+      </w:pPr>
+    </w:p>
+    <w:p>
+      <w:pPr>
+        <w:pStyle w:val="ListParagraph"/>
+        <w:numPr>
+          <w:ilvl w:val="0"/>
+          <w:numId w:val="18"/>
+        </w:numPr>
+        <w:rPr>
+          <w:b/>
+          <w:bCs/>
+        </w:rPr>
+      </w:pPr>
+      <w:r>
+        <w:rPr>
+          <w:b/>
+          <w:bCs/>
+        </w:rPr>
+        <w:t>Methods</w:t>
+      </w:r>
+      <w:r>
+        <w:rPr>
+          <w:b/>
+          <w:bCs/>
+        </w:rPr>
+        <w:t xml:space="preserve"> (5,000 words | 10 pages)</w:t>
+      </w:r>
+    </w:p>
+    <w:p>
+      <w:pPr>
+        <w:ind w:left="0"/>
+      </w:pPr>
+    </w:p>
+    <w:p>
+      <w:pPr>
+        <w:pStyle w:val="ListParagraph"/>
+        <w:numPr>
+          <w:ilvl w:val="0"/>
+          <w:numId w:val="19"/>
+        </w:numPr>
+      </w:pPr>
+      <w:r>
+        <w:t xml:space="preserve">Methodology for </w:t>
+      </w:r>
+      <w:r>
+        <w:t>household level regression</w:t>
+      </w:r>
+      <w:r>
+        <w:t xml:space="preserve"> model </w:t>
+      </w:r>
+      <w:r>
+        <w:t>(1,500 words | 3 pages)</w:t>
+      </w:r>
+    </w:p>
+    <w:p>
+      <w:pPr>
+        <w:pStyle w:val="ListParagraph"/>
+        <w:numPr>
+          <w:ilvl w:val="0"/>
+          <w:numId w:val="19"/>
+        </w:numPr>
+      </w:pPr>
+      <w:r>
+        <w:t>Methodology for neighborhood</w:t>
+      </w:r>
+      <w:r>
+        <w:t xml:space="preserve"> level regression</w:t>
+      </w:r>
+      <w:r>
+        <w:t xml:space="preserve"> model</w:t>
+      </w:r>
+      <w:r>
+        <w:t xml:space="preserve"> (1,</w:t>
+      </w:r>
+      <w:r>
+        <w:t>5</w:t>
+      </w:r>
+      <w:r>
+        <w:t>00 words</w:t>
+      </w:r>
+      <w:r>
+        <w:t xml:space="preserve"> | 3 pages</w:t>
+      </w:r>
+      <w:r>
+        <w:t>)</w:t>
+      </w:r>
+    </w:p>
+    <w:p>
+      <w:pPr>
+        <w:pStyle w:val="ListParagraph"/>
+        <w:numPr>
+          <w:ilvl w:val="0"/>
+          <w:numId w:val="19"/>
+        </w:numPr>
+      </w:pPr>
+      <w:r>
+        <w:t>Methodology for station</w:t>
+      </w:r>
+      <w:r>
+        <w:t xml:space="preserve"> level regression</w:t>
+      </w:r>
+      <w:r>
+        <w:t xml:space="preserve"> model</w:t>
+      </w:r>
+      <w:r>
+        <w:t xml:space="preserve"> (1,</w:t>
+      </w:r>
+      <w:r>
+        <w:t>5</w:t>
+      </w:r>
+      <w:r>
+        <w:t>00 words</w:t>
+      </w:r>
+      <w:r>
+        <w:t xml:space="preserve"> | 3 pages</w:t>
+      </w:r>
+      <w:r>
+        <w:t>)</w:t>
+      </w:r>
+    </w:p>
+    <w:p>
+      <w:pPr>
+        <w:ind w:left="0"/>
+      </w:pPr>
+    </w:p>
+    <w:p>
+      <w:pPr>
+        <w:pStyle w:val="ListParagraph"/>
+        <w:numPr>
+          <w:ilvl w:val="0"/>
+          <w:numId w:val="18"/>
+        </w:numPr>
+        <w:rPr>
+          <w:b/>
+          <w:bCs/>
+        </w:rPr>
+      </w:pPr>
+      <w:r>
+        <w:rPr>
+          <w:b/>
+          <w:bCs/>
+        </w:rPr>
+        <w:t>Results</w:t>
+      </w:r>
+      <w:r>
+        <w:rPr>
+          <w:b/>
+          <w:bCs/>
+        </w:rPr>
+        <w:t xml:space="preserve"> (6,000 words | 12 pages)</w:t>
+      </w:r>
+    </w:p>
+    <w:p>
+      <w:pPr>
+        <w:ind w:left="0"/>
+      </w:pPr>
+    </w:p>
+    <w:p>
+      <w:pPr>
+        <w:pStyle w:val="ListParagraph"/>
+        <w:numPr>
+          <w:ilvl w:val="0"/>
+          <w:numId w:val="19"/>
+        </w:numPr>
+      </w:pPr>
+      <w:r>
+        <w:t xml:space="preserve">Predictors for EV ownership </w:t>
+      </w:r>
+      <w:r>
+        <w:t>(2,000 words | 4 pages)</w:t>
       </w:r>
     </w:p>
     <w:p>
@@ -363,20 +976,29 @@
         <w:pStyle w:val="ListParagraph"/>
         <w:numPr>
           <w:ilvl w:val="1"/>
-          <w:numId w:val="7"/>
+          <w:numId w:val="19"/>
         </w:numPr>
       </w:pPr>
       <w:r>
-        <w:lastRenderedPageBreak/>
-        <w:t xml:space="preserve">Where are EV charging stations? Include details about specific stations/case </w:t>
-      </w:r>
-      <w:proofErr w:type="gramStart"/>
-      <w:r>
-        <w:t>study?/</w:t>
-      </w:r>
-      <w:proofErr w:type="gramEnd"/>
-      <w:r>
-        <w:t>discussion of state and local policies that encourage and incentivize station development</w:t>
+        <w:t>what sociodemographic characteristics predict the likelihood that a car owner owns and electric vehicle?</w:t>
+      </w:r>
+    </w:p>
+    <w:p>
+      <w:pPr>
+        <w:pStyle w:val="ListParagraph"/>
+        <w:numPr>
+          <w:ilvl w:val="0"/>
+          <w:numId w:val="19"/>
+        </w:numPr>
+      </w:pPr>
+      <w:r>
+        <w:t>Predictors for presence of an EV charging station</w:t>
+      </w:r>
+      <w:r>
+        <w:t xml:space="preserve"> </w:t>
+      </w:r>
+      <w:r>
+        <w:t>(2,000 words | 4 pages)</w:t>
       </w:r>
     </w:p>
     <w:p>
@@ -384,20 +1006,35 @@
         <w:pStyle w:val="ListParagraph"/>
         <w:numPr>
           <w:ilvl w:val="1"/>
-          <w:numId w:val="7"/>
+          <w:numId w:val="19"/>
         </w:numPr>
       </w:pPr>
       <w:r>
-        <w:t xml:space="preserve">Methodology </w:t>
-      </w:r>
-      <w:r>
-        <w:t xml:space="preserve">for </w:t>
-      </w:r>
-      <w:r>
-        <w:t>neighborhood</w:t>
+        <w:t>what sociodemographic characteristics predict the likelihood that a neighborhood has an electric vehicle charging station?</w:t>
+      </w:r>
+    </w:p>
+    <w:p>
+      <w:pPr>
+        <w:pStyle w:val="ListParagraph"/>
+        <w:numPr>
+          <w:ilvl w:val="0"/>
+          <w:numId w:val="19"/>
+        </w:numPr>
+      </w:pPr>
+      <w:r>
+        <w:t>Predictors for station</w:t>
       </w:r>
       <w:r>
         <w:t xml:space="preserve"> level regression</w:t>
+      </w:r>
+      <w:r>
+        <w:t xml:space="preserve"> model</w:t>
+      </w:r>
+      <w:r>
+        <w:t xml:space="preserve"> </w:t>
+      </w:r>
+      <w:r>
+        <w:t>(2,000 words | 4 pages)</w:t>
       </w:r>
     </w:p>
     <w:p>
@@ -405,392 +1042,155 @@
         <w:pStyle w:val="ListParagraph"/>
         <w:numPr>
           <w:ilvl w:val="1"/>
-          <w:numId w:val="7"/>
+          <w:numId w:val="19"/>
         </w:numPr>
       </w:pPr>
       <w:r>
-        <w:t xml:space="preserve">Results: what sociodemographic characteristics predict the likelihood that a neighborhood has an electric vehicle charging </w:t>
-      </w:r>
-      <w:proofErr w:type="gramStart"/>
-      <w:r>
-        <w:t>station?</w:t>
-      </w:r>
-      <w:proofErr w:type="gramEnd"/>
+        <w:t>what sociodemographic characteristics predict the likelihood that an electric vehicle charging station is free and publicly available?</w:t>
+      </w:r>
     </w:p>
     <w:p/>
-    <w:p>
-      <w:pPr>
-        <w:pStyle w:val="Heading2"/>
-      </w:pPr>
-      <w:r>
-        <w:t xml:space="preserve">Chapter 7: </w:t>
-      </w:r>
-      <w:r>
-        <w:t>Free, Publicly Accessible EV Charging Stations</w:t>
-      </w:r>
-    </w:p>
     <w:p>
       <w:pPr>
         <w:pStyle w:val="ListParagraph"/>
         <w:numPr>
-          <w:ilvl w:val="1"/>
-          <w:numId w:val="7"/>
+          <w:ilvl w:val="0"/>
+          <w:numId w:val="18"/>
         </w:numPr>
-      </w:pPr>
-      <w:r>
-        <w:t xml:space="preserve">Methodology </w:t>
-      </w:r>
-      <w:r>
-        <w:t>(</w:t>
-      </w:r>
-      <w:r>
-        <w:t>station</w:t>
-      </w:r>
-      <w:r>
-        <w:t xml:space="preserve"> level regression)</w:t>
-      </w:r>
-    </w:p>
+        <w:rPr>
+          <w:b/>
+          <w:bCs/>
+        </w:rPr>
+      </w:pPr>
+      <w:r>
+        <w:rPr>
+          <w:b/>
+          <w:bCs/>
+        </w:rPr>
+        <w:t>Discussion</w:t>
+      </w:r>
+      <w:r>
+        <w:rPr>
+          <w:b/>
+          <w:bCs/>
+        </w:rPr>
+        <w:t xml:space="preserve"> (</w:t>
+      </w:r>
+      <w:r>
+        <w:rPr>
+          <w:b/>
+          <w:bCs/>
+        </w:rPr>
+        <w:t>10</w:t>
+      </w:r>
+      <w:r>
+        <w:rPr>
+          <w:b/>
+          <w:bCs/>
+        </w:rPr>
+        <w:t>,</w:t>
+      </w:r>
+      <w:r>
+        <w:rPr>
+          <w:b/>
+          <w:bCs/>
+        </w:rPr>
+        <w:t>0</w:t>
+      </w:r>
+      <w:r>
+        <w:rPr>
+          <w:b/>
+          <w:bCs/>
+        </w:rPr>
+        <w:t>00 words</w:t>
+      </w:r>
+      <w:r>
+        <w:rPr>
+          <w:b/>
+          <w:bCs/>
+        </w:rPr>
+        <w:t xml:space="preserve"> | 20 pages</w:t>
+      </w:r>
+      <w:r>
+        <w:rPr>
+          <w:b/>
+          <w:bCs/>
+        </w:rPr>
+        <w:t>)</w:t>
+      </w:r>
+    </w:p>
+    <w:p/>
+    <w:p/>
+    <w:p/>
     <w:p>
       <w:pPr>
         <w:pStyle w:val="ListParagraph"/>
         <w:numPr>
-          <w:ilvl w:val="1"/>
-          <w:numId w:val="7"/>
+          <w:ilvl w:val="0"/>
+          <w:numId w:val="18"/>
         </w:numPr>
-      </w:pPr>
-      <w:r>
-        <w:t>Results: what sociodemographic characteristics predict the likelihood that a neighborhood has an electric vehicle charging station?</w:t>
-      </w:r>
-    </w:p>
-    <w:p/>
-    <w:p>
-      <w:pPr>
-        <w:pStyle w:val="Heading1"/>
-      </w:pPr>
-      <w:r>
-        <w:t xml:space="preserve">Part 3. </w:t>
-      </w:r>
-      <w:r>
-        <w:t>Financing P</w:t>
-      </w:r>
-      <w:r>
-        <w:t xml:space="preserve">assenger </w:t>
-      </w:r>
-      <w:r>
-        <w:t>G</w:t>
-      </w:r>
-      <w:r>
-        <w:t xml:space="preserve">round </w:t>
-      </w:r>
-      <w:r>
-        <w:t>T</w:t>
-      </w:r>
-      <w:r>
-        <w:t xml:space="preserve">ransportation </w:t>
-      </w:r>
-      <w:r>
-        <w:t>I</w:t>
-      </w:r>
-      <w:r>
-        <w:t>nfrastructure</w:t>
-      </w:r>
-    </w:p>
-    <w:p/>
+        <w:rPr>
+          <w:b/>
+          <w:bCs/>
+        </w:rPr>
+      </w:pPr>
+      <w:r>
+        <w:rPr>
+          <w:b/>
+          <w:bCs/>
+        </w:rPr>
+        <w:t>Conclusion</w:t>
+      </w:r>
+      <w:r>
+        <w:rPr>
+          <w:b/>
+          <w:bCs/>
+        </w:rPr>
+        <w:t xml:space="preserve"> (3,000 words</w:t>
+      </w:r>
+      <w:r>
+        <w:rPr>
+          <w:b/>
+          <w:bCs/>
+        </w:rPr>
+        <w:t xml:space="preserve"> | 6 pages</w:t>
+      </w:r>
+      <w:r>
+        <w:rPr>
+          <w:b/>
+          <w:bCs/>
+        </w:rPr>
+        <w:t>)</w:t>
+      </w:r>
+    </w:p>
+    <w:p>
+      <w:pPr>
+        <w:ind w:left="0"/>
+      </w:pPr>
+    </w:p>
     <w:p>
       <w:pPr>
         <w:pStyle w:val="Heading2"/>
       </w:pPr>
       <w:r>
-        <w:t xml:space="preserve">Chapter 8: </w:t>
-      </w:r>
-      <w:r>
-        <w:t>Costs</w:t>
-      </w:r>
-    </w:p>
-    <w:p>
-      <w:pPr>
-        <w:pStyle w:val="ListParagraph"/>
-        <w:numPr>
-          <w:ilvl w:val="1"/>
-          <w:numId w:val="4"/>
-        </w:numPr>
-      </w:pPr>
-      <w:r>
-        <w:t>real estate</w:t>
-      </w:r>
-      <w:r>
-        <w:t xml:space="preserve">: </w:t>
-      </w:r>
-    </w:p>
-    <w:p>
-      <w:pPr>
-        <w:pStyle w:val="ListParagraph"/>
-        <w:numPr>
-          <w:ilvl w:val="2"/>
-          <w:numId w:val="4"/>
-        </w:numPr>
-      </w:pPr>
-      <w:r>
-        <w:t>discussion of how land has been acquired for construction of these</w:t>
-      </w:r>
-    </w:p>
-    <w:p>
-      <w:pPr>
-        <w:pStyle w:val="ListParagraph"/>
-        <w:numPr>
-          <w:ilvl w:val="2"/>
-          <w:numId w:val="4"/>
-        </w:numPr>
-      </w:pPr>
-      <w:r>
-        <w:t xml:space="preserve">who owns the land that public transit and roads </w:t>
-      </w:r>
+        <w:t xml:space="preserve">Financing </w:t>
+      </w:r>
+      <w:proofErr w:type="spellStart"/>
       <w:proofErr w:type="gramStart"/>
       <w:r>
-        <w:t>occupy</w:t>
-      </w:r>
+        <w:t>a</w:t>
+      </w:r>
+      <w:proofErr w:type="spellEnd"/>
       <w:proofErr w:type="gramEnd"/>
-    </w:p>
-    <w:p>
-      <w:pPr>
-        <w:pStyle w:val="ListParagraph"/>
-        <w:numPr>
-          <w:ilvl w:val="1"/>
-          <w:numId w:val="4"/>
-        </w:numPr>
-      </w:pPr>
-      <w:r>
-        <w:t>capital costs</w:t>
-      </w:r>
-      <w:r>
-        <w:t xml:space="preserve">: </w:t>
-      </w:r>
-    </w:p>
-    <w:p>
-      <w:pPr>
-        <w:pStyle w:val="ListParagraph"/>
-        <w:numPr>
-          <w:ilvl w:val="1"/>
-          <w:numId w:val="4"/>
-        </w:numPr>
-      </w:pPr>
-      <w:r>
-        <w:t>operational costs</w:t>
-      </w:r>
-    </w:p>
-    <w:p/>
-    <w:p>
-      <w:pPr>
-        <w:pStyle w:val="Heading2"/>
-      </w:pPr>
-      <w:r>
-        <w:t>Chapter 9: Financing Tools</w:t>
-      </w:r>
-    </w:p>
-    <w:p>
-      <w:pPr>
-        <w:pStyle w:val="ListParagraph"/>
-        <w:numPr>
-          <w:ilvl w:val="1"/>
-          <w:numId w:val="4"/>
-        </w:numPr>
-      </w:pPr>
-      <w:r>
-        <w:t xml:space="preserve">Bonds (public or private), fees, taxes, grants, </w:t>
-      </w:r>
-      <w:r>
-        <w:t>equity (private vs. public),</w:t>
-      </w:r>
-      <w:r>
-        <w:t xml:space="preserve"> corporate </w:t>
-      </w:r>
-      <w:r>
-        <w:t>revenue, line</w:t>
-      </w:r>
-      <w:r>
-        <w:t>s</w:t>
-      </w:r>
-      <w:r>
-        <w:t xml:space="preserve"> of credit, commercial paper</w:t>
-      </w:r>
-      <w:r>
-        <w:t>s</w:t>
-      </w:r>
-    </w:p>
-    <w:p/>
-    <w:p>
-      <w:pPr>
-        <w:pStyle w:val="Heading2"/>
-      </w:pPr>
-      <w:r>
-        <w:t>Chapter 10: Financiers</w:t>
-      </w:r>
-    </w:p>
-    <w:p>
-      <w:pPr>
-        <w:pStyle w:val="ListParagraph"/>
-        <w:numPr>
-          <w:ilvl w:val="1"/>
-          <w:numId w:val="4"/>
-        </w:numPr>
-      </w:pPr>
-      <w:r>
-        <w:t>Local government</w:t>
-      </w:r>
-    </w:p>
-    <w:p>
-      <w:pPr>
-        <w:pStyle w:val="ListParagraph"/>
-        <w:numPr>
-          <w:ilvl w:val="1"/>
-          <w:numId w:val="4"/>
-        </w:numPr>
-      </w:pPr>
-      <w:r>
-        <w:t xml:space="preserve">State government </w:t>
-      </w:r>
-    </w:p>
-    <w:p>
-      <w:pPr>
-        <w:pStyle w:val="ListParagraph"/>
-        <w:numPr>
-          <w:ilvl w:val="1"/>
-          <w:numId w:val="4"/>
-        </w:numPr>
-      </w:pPr>
-      <w:r>
-        <w:t xml:space="preserve">Federal government </w:t>
-      </w:r>
-    </w:p>
-    <w:p>
-      <w:pPr>
-        <w:pStyle w:val="ListParagraph"/>
-        <w:numPr>
-          <w:ilvl w:val="1"/>
-          <w:numId w:val="4"/>
-        </w:numPr>
-      </w:pPr>
-      <w:r>
-        <w:t xml:space="preserve">Private entities </w:t>
-      </w:r>
-    </w:p>
-    <w:p>
-      <w:pPr>
-        <w:pStyle w:val="ListParagraph"/>
-        <w:numPr>
-          <w:ilvl w:val="1"/>
-          <w:numId w:val="4"/>
-        </w:numPr>
-      </w:pPr>
-      <w:r>
-        <w:t xml:space="preserve">Other (including utilities) </w:t>
-      </w:r>
-    </w:p>
-    <w:p/>
-    <w:p>
-      <w:pPr>
-        <w:pStyle w:val="Heading2"/>
-      </w:pPr>
-      <w:r>
-        <w:t xml:space="preserve">Chapter 11: </w:t>
-      </w:r>
-      <w:r>
-        <w:t>Access</w:t>
-      </w:r>
-      <w:r>
-        <w:t xml:space="preserve">, Equity </w:t>
-      </w:r>
-      <w:r>
-        <w:t>implications</w:t>
-      </w:r>
-    </w:p>
-    <w:p>
-      <w:pPr>
-        <w:pStyle w:val="ListParagraph"/>
-      </w:pPr>
-    </w:p>
-    <w:p>
-      <w:pPr>
-        <w:pStyle w:val="ListParagraph"/>
-        <w:numPr>
-          <w:ilvl w:val="1"/>
-          <w:numId w:val="4"/>
-        </w:numPr>
-      </w:pPr>
-      <w:r>
-        <w:t>Roads</w:t>
-      </w:r>
-      <w:r>
-        <w:t xml:space="preserve"> &amp; Bridges</w:t>
-      </w:r>
-      <w:r>
-        <w:t xml:space="preserve">: </w:t>
-      </w:r>
-      <w:r>
-        <w:t>Toll roads</w:t>
-      </w:r>
-    </w:p>
-    <w:p>
-      <w:pPr>
-        <w:pStyle w:val="ListParagraph"/>
-        <w:numPr>
-          <w:ilvl w:val="1"/>
-          <w:numId w:val="4"/>
-        </w:numPr>
-      </w:pPr>
-      <w:r>
-        <w:t>Public Transit</w:t>
-      </w:r>
-      <w:r>
-        <w:t xml:space="preserve">: </w:t>
-      </w:r>
-      <w:r>
-        <w:t xml:space="preserve">Fair free transit </w:t>
-      </w:r>
-    </w:p>
-    <w:p>
-      <w:pPr>
-        <w:pStyle w:val="ListParagraph"/>
-        <w:numPr>
-          <w:ilvl w:val="1"/>
-          <w:numId w:val="4"/>
-        </w:numPr>
-      </w:pPr>
-      <w:r>
-        <w:t>Micro mobility</w:t>
-      </w:r>
-      <w:r>
-        <w:t>: User fees and p</w:t>
-      </w:r>
-      <w:r>
-        <w:t>ublic vs. private investment</w:t>
-      </w:r>
-      <w:r>
+      <w:r>
+        <w:t xml:space="preserve"> Equitable, Decarbonized Future</w:t>
+      </w:r>
+      <w:r>
+        <w:rPr>
+          <w:b/>
+          <w:bCs/>
+        </w:rPr>
         <w:t xml:space="preserve"> </w:t>
-      </w:r>
-    </w:p>
-    <w:p/>
-    <w:p>
-      <w:pPr>
-        <w:pStyle w:val="Heading1"/>
-      </w:pPr>
-      <w:r>
-        <w:t xml:space="preserve">Part 4. </w:t>
-      </w:r>
-      <w:r>
-        <w:t>Financing Electric Transportation Infrastructure</w:t>
-      </w:r>
-    </w:p>
-    <w:p/>
-    <w:p>
-      <w:pPr>
-        <w:pStyle w:val="Heading2"/>
-      </w:pPr>
-      <w:r>
-        <w:t xml:space="preserve">Chapter 12: </w:t>
-      </w:r>
-      <w:r>
-        <w:t xml:space="preserve">Ownership Structure for EV charging stations today </w:t>
       </w:r>
     </w:p>
     <w:p>
@@ -802,193 +1202,65 @@
         </w:numPr>
       </w:pPr>
       <w:r>
-        <w:lastRenderedPageBreak/>
-        <w:t>Real Estate (location)</w:t>
-      </w:r>
-      <w:r>
-        <w:t xml:space="preserve">: </w:t>
-      </w:r>
-      <w:r>
-        <w:t xml:space="preserve">who are the common </w:t>
-      </w:r>
-      <w:proofErr w:type="gramStart"/>
-      <w:r>
-        <w:t>land owners</w:t>
-      </w:r>
-      <w:proofErr w:type="gramEnd"/>
-      <w:r>
-        <w:t xml:space="preserve"> for these charging stations and what is the financial benefit to them to install the stations on their property?</w:t>
-      </w:r>
-    </w:p>
-    <w:p>
-      <w:pPr>
-        <w:pStyle w:val="ListParagraph"/>
-        <w:numPr>
-          <w:ilvl w:val="1"/>
-          <w:numId w:val="6"/>
-        </w:numPr>
-      </w:pPr>
-      <w:r>
-        <w:t>Capital Costs</w:t>
-      </w:r>
-    </w:p>
-    <w:p>
-      <w:pPr>
-        <w:pStyle w:val="ListParagraph"/>
-        <w:numPr>
-          <w:ilvl w:val="1"/>
-          <w:numId w:val="6"/>
-        </w:numPr>
-      </w:pPr>
-      <w:r>
-        <w:t xml:space="preserve">Operational Costs </w:t>
-      </w:r>
-    </w:p>
-    <w:p/>
-    <w:p>
-      <w:pPr>
-        <w:pStyle w:val="Heading2"/>
-      </w:pPr>
-      <w:r>
-        <w:t xml:space="preserve">Chapter 13: </w:t>
-      </w:r>
-      <w:r>
-        <w:t xml:space="preserve">Financing Structure for EV charging stations today </w:t>
-      </w:r>
-    </w:p>
-    <w:p>
-      <w:pPr>
-        <w:pStyle w:val="ListParagraph"/>
-        <w:numPr>
-          <w:ilvl w:val="1"/>
-          <w:numId w:val="6"/>
-        </w:numPr>
-      </w:pPr>
-      <w:r>
-        <w:t>private investment</w:t>
-      </w:r>
-    </w:p>
-    <w:p>
-      <w:pPr>
-        <w:pStyle w:val="ListParagraph"/>
-        <w:numPr>
-          <w:ilvl w:val="1"/>
-          <w:numId w:val="6"/>
-        </w:numPr>
-      </w:pPr>
-      <w:r>
-        <w:t>federal investment</w:t>
-      </w:r>
-    </w:p>
-    <w:p>
-      <w:pPr>
-        <w:pStyle w:val="ListParagraph"/>
-        <w:numPr>
-          <w:ilvl w:val="1"/>
-          <w:numId w:val="6"/>
-        </w:numPr>
-      </w:pPr>
-      <w:r>
-        <w:t xml:space="preserve">state investment </w:t>
-      </w:r>
-    </w:p>
-    <w:p>
-      <w:pPr>
-        <w:pStyle w:val="ListParagraph"/>
-        <w:numPr>
-          <w:ilvl w:val="1"/>
-          <w:numId w:val="6"/>
-        </w:numPr>
-      </w:pPr>
-      <w:r>
-        <w:t xml:space="preserve">local investment </w:t>
-      </w:r>
-    </w:p>
-    <w:p/>
-    <w:p>
-      <w:pPr>
-        <w:pStyle w:val="Heading1"/>
-      </w:pPr>
-      <w:r>
-        <w:t xml:space="preserve">Part 5. </w:t>
-      </w:r>
-      <w:r>
-        <w:t>Conclusion</w:t>
-      </w:r>
-      <w:r>
-        <w:t xml:space="preserve">: The Future of Mobility </w:t>
-      </w:r>
-    </w:p>
-    <w:p/>
-    <w:p>
-      <w:pPr>
-        <w:pStyle w:val="Heading2"/>
-      </w:pPr>
-      <w:r>
-        <w:t xml:space="preserve">Chapter 14: </w:t>
-      </w:r>
-      <w:r>
-        <w:t xml:space="preserve">Financing </w:t>
-      </w:r>
-      <w:proofErr w:type="spellStart"/>
-      <w:proofErr w:type="gramStart"/>
-      <w:r>
-        <w:t>a</w:t>
-      </w:r>
-      <w:proofErr w:type="spellEnd"/>
-      <w:proofErr w:type="gramEnd"/>
-      <w:r>
-        <w:t xml:space="preserve"> Equitable, Decarbonized Future</w:t>
-      </w:r>
-      <w:r>
-        <w:rPr>
-          <w:b/>
-          <w:bCs/>
-        </w:rPr>
+        <w:t xml:space="preserve">What financial tools, through which entities (public, private) </w:t>
+      </w:r>
+      <w:r>
+        <w:t xml:space="preserve">should </w:t>
+      </w:r>
+      <w:r>
+        <w:t xml:space="preserve">be used to pay each </w:t>
+      </w:r>
+      <w:r>
+        <w:t>cost (real estate, capital costs, operational costs) associated with future EV charging station development</w:t>
+      </w:r>
+      <w:r>
+        <w:t>?</w:t>
+      </w:r>
+    </w:p>
+    <w:p>
+      <w:pPr>
+        <w:ind w:left="0"/>
+      </w:pPr>
+    </w:p>
+    <w:p>
+      <w:pPr>
+        <w:ind w:left="0"/>
+      </w:pPr>
+      <w:r>
+        <w:t>What financial tools</w:t>
+      </w:r>
+      <w:r>
         <w:t xml:space="preserve"> </w:t>
       </w:r>
-    </w:p>
-    <w:p>
-      <w:pPr>
-        <w:pStyle w:val="ListParagraph"/>
-        <w:numPr>
-          <w:ilvl w:val="1"/>
-          <w:numId w:val="6"/>
-        </w:numPr>
-      </w:pPr>
-      <w:r>
-        <w:t xml:space="preserve">What financial tools, through which entities (public, private) </w:t>
-      </w:r>
       <w:r>
         <w:t xml:space="preserve">should </w:t>
       </w:r>
       <w:r>
-        <w:t xml:space="preserve">be used to pay each </w:t>
-      </w:r>
-      <w:r>
-        <w:t xml:space="preserve">cost </w:t>
-      </w:r>
-      <w:r>
-        <w:t xml:space="preserve">(real estate, capital costs, operational costs) </w:t>
-      </w:r>
-      <w:r>
-        <w:t>associated with future</w:t>
-      </w:r>
-      <w:r>
-        <w:t xml:space="preserve"> </w:t>
-      </w:r>
-      <w:r>
-        <w:t>EV charging station</w:t>
-      </w:r>
-      <w:r>
-        <w:t xml:space="preserve"> development</w:t>
+        <w:t xml:space="preserve">be used to pay </w:t>
+      </w:r>
+      <w:r>
+        <w:t xml:space="preserve">for </w:t>
+      </w:r>
+      <w:r>
+        <w:t>EV charging station development</w:t>
       </w:r>
       <w:r>
         <w:t>?</w:t>
       </w:r>
     </w:p>
-    <w:p/>
-    <w:p/>
+    <w:p>
+      <w:pPr>
+        <w:ind w:left="0"/>
+      </w:pPr>
+    </w:p>
+    <w:p>
+      <w:pPr>
+        <w:ind w:left="0"/>
+      </w:pPr>
+      <w:r>
+        <w:t>Who should pay for equitable development of EV charging stations in the US?</w:t>
+      </w:r>
+    </w:p>
     <w:sectPr>
       <w:headerReference w:type="default" r:id="rId7"/>
       <w:pgSz w:w="12240" w:h="15840"/>
@@ -1061,7 +1333,19 @@
       <w:rPr>
         <w:color w:val="FF0000"/>
       </w:rPr>
-      <w:t>January 1, 2021</w:t>
+      <w:t xml:space="preserve">January </w:t>
+    </w:r>
+    <w:r>
+      <w:rPr>
+        <w:color w:val="FF0000"/>
+      </w:rPr>
+      <w:t>4</w:t>
+    </w:r>
+    <w:r>
+      <w:rPr>
+        <w:color w:val="FF0000"/>
+      </w:rPr>
+      <w:t>, 2021</w:t>
     </w:r>
   </w:p>
   <w:p>
@@ -1094,6 +1378,407 @@
 <file path=word/numbering.xml><?xml version="1.0" encoding="utf-8"?>
 <w:numbering xmlns:wpc="http://schemas.microsoft.com/office/word/2010/wordprocessingCanvas" xmlns:cx="http://schemas.microsoft.com/office/drawing/2014/chartex" xmlns:cx1="http://schemas.microsoft.com/office/drawing/2015/9/8/chartex" xmlns:cx2="http://schemas.microsoft.com/office/drawing/2015/10/21/chartex" xmlns:cx3="http://schemas.microsoft.com/office/drawing/2016/5/9/chartex" xmlns:cx4="http://schemas.microsoft.com/office/drawing/2016/5/10/chartex" xmlns:cx5="http://schemas.microsoft.com/office/drawing/2016/5/11/chartex" xmlns:cx6="http://schemas.microsoft.com/office/drawing/2016/5/12/chartex" xmlns:cx7="http://schemas.microsoft.com/office/drawing/2016/5/13/chartex" xmlns:cx8="http://schemas.microsoft.com/office/drawing/2016/5/14/chartex" xmlns:mc="http://schemas.openxmlformats.org/markup-compatibility/2006" xmlns:aink="http://schemas.microsoft.com/office/drawing/2016/ink" xmlns:am3d="http://schemas.microsoft.com/office/drawing/2017/model3d" xmlns:o="urn:schemas-microsoft-com:office:office" xmlns:r="http://schemas.openxmlformats.org/officeDocument/2006/relationships" xmlns:m="http://schemas.openxmlformats.org/officeDocument/2006/math" xmlns:v="urn:schemas-microsoft-com:vml" xmlns:wp14="http://schemas.microsoft.com/office/word/2010/wordprocessingDrawing" xmlns:wp="http://schemas.openxmlformats.org/drawingml/2006/wordprocessingDrawing" xmlns:w10="urn:schemas-microsoft-com:office:word" xmlns:w="http://schemas.openxmlformats.org/wordprocessingml/2006/main" xmlns:w14="http://schemas.microsoft.com/office/word/2010/wordml" xmlns:w15="http://schemas.microsoft.com/office/word/2012/wordml" xmlns:w16cex="http://schemas.microsoft.com/office/word/2018/wordml/cex" xmlns:w16cid="http://schemas.microsoft.com/office/word/2016/wordml/cid" xmlns:w16="http://schemas.microsoft.com/office/word/2018/wordml" xmlns:w16se="http://schemas.microsoft.com/office/word/2015/wordml/symex" xmlns:wpg="http://schemas.microsoft.com/office/word/2010/wordprocessingGroup" xmlns:wpi="http://schemas.microsoft.com/office/word/2010/wordprocessingInk" xmlns:wne="http://schemas.microsoft.com/office/word/2006/wordml" xmlns:wps="http://schemas.microsoft.com/office/word/2010/wordprocessingShape" mc:Ignorable="w14 w15 w16se w16cid w16 w16cex wp14">
   <w:abstractNum w:abstractNumId="0" w15:restartNumberingAfterBreak="0">
+    <w:nsid w:val="019572CB"/>
+    <w:multiLevelType w:val="hybridMultilevel"/>
+    <w:tmpl w:val="6228257A"/>
+    <w:lvl w:ilvl="0" w:tplc="04090001">
+      <w:start w:val="1"/>
+      <w:numFmt w:val="bullet"/>
+      <w:lvlText w:val=""/>
+      <w:lvlJc w:val="left"/>
+      <w:pPr>
+        <w:ind w:left="720" w:hanging="360"/>
+      </w:pPr>
+      <w:rPr>
+        <w:rFonts w:ascii="Symbol" w:hAnsi="Symbol" w:hint="default"/>
+      </w:rPr>
+    </w:lvl>
+    <w:lvl w:ilvl="1" w:tplc="04090003" w:tentative="1">
+      <w:start w:val="1"/>
+      <w:numFmt w:val="bullet"/>
+      <w:lvlText w:val="o"/>
+      <w:lvlJc w:val="left"/>
+      <w:pPr>
+        <w:ind w:left="1440" w:hanging="360"/>
+      </w:pPr>
+      <w:rPr>
+        <w:rFonts w:ascii="Courier New" w:hAnsi="Courier New" w:cs="Courier New" w:hint="default"/>
+      </w:rPr>
+    </w:lvl>
+    <w:lvl w:ilvl="2" w:tplc="04090005" w:tentative="1">
+      <w:start w:val="1"/>
+      <w:numFmt w:val="bullet"/>
+      <w:lvlText w:val=""/>
+      <w:lvlJc w:val="left"/>
+      <w:pPr>
+        <w:ind w:left="2160" w:hanging="360"/>
+      </w:pPr>
+      <w:rPr>
+        <w:rFonts w:ascii="Wingdings" w:hAnsi="Wingdings" w:hint="default"/>
+      </w:rPr>
+    </w:lvl>
+    <w:lvl w:ilvl="3" w:tplc="04090001" w:tentative="1">
+      <w:start w:val="1"/>
+      <w:numFmt w:val="bullet"/>
+      <w:lvlText w:val=""/>
+      <w:lvlJc w:val="left"/>
+      <w:pPr>
+        <w:ind w:left="2880" w:hanging="360"/>
+      </w:pPr>
+      <w:rPr>
+        <w:rFonts w:ascii="Symbol" w:hAnsi="Symbol" w:hint="default"/>
+      </w:rPr>
+    </w:lvl>
+    <w:lvl w:ilvl="4" w:tplc="04090003" w:tentative="1">
+      <w:start w:val="1"/>
+      <w:numFmt w:val="bullet"/>
+      <w:lvlText w:val="o"/>
+      <w:lvlJc w:val="left"/>
+      <w:pPr>
+        <w:ind w:left="3600" w:hanging="360"/>
+      </w:pPr>
+      <w:rPr>
+        <w:rFonts w:ascii="Courier New" w:hAnsi="Courier New" w:cs="Courier New" w:hint="default"/>
+      </w:rPr>
+    </w:lvl>
+    <w:lvl w:ilvl="5" w:tplc="04090005" w:tentative="1">
+      <w:start w:val="1"/>
+      <w:numFmt w:val="bullet"/>
+      <w:lvlText w:val=""/>
+      <w:lvlJc w:val="left"/>
+      <w:pPr>
+        <w:ind w:left="4320" w:hanging="360"/>
+      </w:pPr>
+      <w:rPr>
+        <w:rFonts w:ascii="Wingdings" w:hAnsi="Wingdings" w:hint="default"/>
+      </w:rPr>
+    </w:lvl>
+    <w:lvl w:ilvl="6" w:tplc="04090001" w:tentative="1">
+      <w:start w:val="1"/>
+      <w:numFmt w:val="bullet"/>
+      <w:lvlText w:val=""/>
+      <w:lvlJc w:val="left"/>
+      <w:pPr>
+        <w:ind w:left="5040" w:hanging="360"/>
+      </w:pPr>
+      <w:rPr>
+        <w:rFonts w:ascii="Symbol" w:hAnsi="Symbol" w:hint="default"/>
+      </w:rPr>
+    </w:lvl>
+    <w:lvl w:ilvl="7" w:tplc="04090003" w:tentative="1">
+      <w:start w:val="1"/>
+      <w:numFmt w:val="bullet"/>
+      <w:lvlText w:val="o"/>
+      <w:lvlJc w:val="left"/>
+      <w:pPr>
+        <w:ind w:left="5760" w:hanging="360"/>
+      </w:pPr>
+      <w:rPr>
+        <w:rFonts w:ascii="Courier New" w:hAnsi="Courier New" w:cs="Courier New" w:hint="default"/>
+      </w:rPr>
+    </w:lvl>
+    <w:lvl w:ilvl="8" w:tplc="04090005" w:tentative="1">
+      <w:start w:val="1"/>
+      <w:numFmt w:val="bullet"/>
+      <w:lvlText w:val=""/>
+      <w:lvlJc w:val="left"/>
+      <w:pPr>
+        <w:ind w:left="6480" w:hanging="360"/>
+      </w:pPr>
+      <w:rPr>
+        <w:rFonts w:ascii="Wingdings" w:hAnsi="Wingdings" w:hint="default"/>
+      </w:rPr>
+    </w:lvl>
+  </w:abstractNum>
+  <w:abstractNum w:abstractNumId="1" w15:restartNumberingAfterBreak="0">
+    <w:nsid w:val="0528074C"/>
+    <w:multiLevelType w:val="hybridMultilevel"/>
+    <w:tmpl w:val="592A2CAC"/>
+    <w:lvl w:ilvl="0" w:tplc="0409000F">
+      <w:start w:val="1"/>
+      <w:numFmt w:val="decimal"/>
+      <w:lvlText w:val="%1."/>
+      <w:lvlJc w:val="left"/>
+      <w:pPr>
+        <w:ind w:left="1080" w:hanging="360"/>
+      </w:pPr>
+    </w:lvl>
+    <w:lvl w:ilvl="1" w:tplc="04090019">
+      <w:start w:val="1"/>
+      <w:numFmt w:val="lowerLetter"/>
+      <w:lvlText w:val="%2."/>
+      <w:lvlJc w:val="left"/>
+      <w:pPr>
+        <w:ind w:left="1800" w:hanging="360"/>
+      </w:pPr>
+    </w:lvl>
+    <w:lvl w:ilvl="2" w:tplc="0409001B" w:tentative="1">
+      <w:start w:val="1"/>
+      <w:numFmt w:val="lowerRoman"/>
+      <w:lvlText w:val="%3."/>
+      <w:lvlJc w:val="right"/>
+      <w:pPr>
+        <w:ind w:left="2520" w:hanging="180"/>
+      </w:pPr>
+    </w:lvl>
+    <w:lvl w:ilvl="3" w:tplc="0409000F" w:tentative="1">
+      <w:start w:val="1"/>
+      <w:numFmt w:val="decimal"/>
+      <w:lvlText w:val="%4."/>
+      <w:lvlJc w:val="left"/>
+      <w:pPr>
+        <w:ind w:left="3240" w:hanging="360"/>
+      </w:pPr>
+    </w:lvl>
+    <w:lvl w:ilvl="4" w:tplc="04090019" w:tentative="1">
+      <w:start w:val="1"/>
+      <w:numFmt w:val="lowerLetter"/>
+      <w:lvlText w:val="%5."/>
+      <w:lvlJc w:val="left"/>
+      <w:pPr>
+        <w:ind w:left="3960" w:hanging="360"/>
+      </w:pPr>
+    </w:lvl>
+    <w:lvl w:ilvl="5" w:tplc="0409001B" w:tentative="1">
+      <w:start w:val="1"/>
+      <w:numFmt w:val="lowerRoman"/>
+      <w:lvlText w:val="%6."/>
+      <w:lvlJc w:val="right"/>
+      <w:pPr>
+        <w:ind w:left="4680" w:hanging="180"/>
+      </w:pPr>
+    </w:lvl>
+    <w:lvl w:ilvl="6" w:tplc="0409000F" w:tentative="1">
+      <w:start w:val="1"/>
+      <w:numFmt w:val="decimal"/>
+      <w:lvlText w:val="%7."/>
+      <w:lvlJc w:val="left"/>
+      <w:pPr>
+        <w:ind w:left="5400" w:hanging="360"/>
+      </w:pPr>
+    </w:lvl>
+    <w:lvl w:ilvl="7" w:tplc="04090019" w:tentative="1">
+      <w:start w:val="1"/>
+      <w:numFmt w:val="lowerLetter"/>
+      <w:lvlText w:val="%8."/>
+      <w:lvlJc w:val="left"/>
+      <w:pPr>
+        <w:ind w:left="6120" w:hanging="360"/>
+      </w:pPr>
+    </w:lvl>
+    <w:lvl w:ilvl="8" w:tplc="0409001B" w:tentative="1">
+      <w:start w:val="1"/>
+      <w:numFmt w:val="lowerRoman"/>
+      <w:lvlText w:val="%9."/>
+      <w:lvlJc w:val="right"/>
+      <w:pPr>
+        <w:ind w:left="6840" w:hanging="180"/>
+      </w:pPr>
+    </w:lvl>
+  </w:abstractNum>
+  <w:abstractNum w:abstractNumId="2" w15:restartNumberingAfterBreak="0">
+    <w:nsid w:val="06C44D79"/>
+    <w:multiLevelType w:val="hybridMultilevel"/>
+    <w:tmpl w:val="CF5809D8"/>
+    <w:lvl w:ilvl="0" w:tplc="E5A2F586">
+      <w:start w:val="5"/>
+      <w:numFmt w:val="bullet"/>
+      <w:lvlText w:val="-"/>
+      <w:lvlJc w:val="left"/>
+      <w:pPr>
+        <w:ind w:left="720" w:hanging="360"/>
+      </w:pPr>
+      <w:rPr>
+        <w:rFonts w:ascii="Helvetica" w:eastAsiaTheme="minorHAnsi" w:hAnsi="Helvetica" w:cstheme="minorBidi" w:hint="default"/>
+      </w:rPr>
+    </w:lvl>
+    <w:lvl w:ilvl="1" w:tplc="04090003" w:tentative="1">
+      <w:start w:val="1"/>
+      <w:numFmt w:val="bullet"/>
+      <w:lvlText w:val="o"/>
+      <w:lvlJc w:val="left"/>
+      <w:pPr>
+        <w:ind w:left="1440" w:hanging="360"/>
+      </w:pPr>
+      <w:rPr>
+        <w:rFonts w:ascii="Courier New" w:hAnsi="Courier New" w:cs="Courier New" w:hint="default"/>
+      </w:rPr>
+    </w:lvl>
+    <w:lvl w:ilvl="2" w:tplc="04090005" w:tentative="1">
+      <w:start w:val="1"/>
+      <w:numFmt w:val="bullet"/>
+      <w:lvlText w:val=""/>
+      <w:lvlJc w:val="left"/>
+      <w:pPr>
+        <w:ind w:left="2160" w:hanging="360"/>
+      </w:pPr>
+      <w:rPr>
+        <w:rFonts w:ascii="Wingdings" w:hAnsi="Wingdings" w:hint="default"/>
+      </w:rPr>
+    </w:lvl>
+    <w:lvl w:ilvl="3" w:tplc="04090001" w:tentative="1">
+      <w:start w:val="1"/>
+      <w:numFmt w:val="bullet"/>
+      <w:lvlText w:val=""/>
+      <w:lvlJc w:val="left"/>
+      <w:pPr>
+        <w:ind w:left="2880" w:hanging="360"/>
+      </w:pPr>
+      <w:rPr>
+        <w:rFonts w:ascii="Symbol" w:hAnsi="Symbol" w:hint="default"/>
+      </w:rPr>
+    </w:lvl>
+    <w:lvl w:ilvl="4" w:tplc="04090003" w:tentative="1">
+      <w:start w:val="1"/>
+      <w:numFmt w:val="bullet"/>
+      <w:lvlText w:val="o"/>
+      <w:lvlJc w:val="left"/>
+      <w:pPr>
+        <w:ind w:left="3600" w:hanging="360"/>
+      </w:pPr>
+      <w:rPr>
+        <w:rFonts w:ascii="Courier New" w:hAnsi="Courier New" w:cs="Courier New" w:hint="default"/>
+      </w:rPr>
+    </w:lvl>
+    <w:lvl w:ilvl="5" w:tplc="04090005" w:tentative="1">
+      <w:start w:val="1"/>
+      <w:numFmt w:val="bullet"/>
+      <w:lvlText w:val=""/>
+      <w:lvlJc w:val="left"/>
+      <w:pPr>
+        <w:ind w:left="4320" w:hanging="360"/>
+      </w:pPr>
+      <w:rPr>
+        <w:rFonts w:ascii="Wingdings" w:hAnsi="Wingdings" w:hint="default"/>
+      </w:rPr>
+    </w:lvl>
+    <w:lvl w:ilvl="6" w:tplc="04090001" w:tentative="1">
+      <w:start w:val="1"/>
+      <w:numFmt w:val="bullet"/>
+      <w:lvlText w:val=""/>
+      <w:lvlJc w:val="left"/>
+      <w:pPr>
+        <w:ind w:left="5040" w:hanging="360"/>
+      </w:pPr>
+      <w:rPr>
+        <w:rFonts w:ascii="Symbol" w:hAnsi="Symbol" w:hint="default"/>
+      </w:rPr>
+    </w:lvl>
+    <w:lvl w:ilvl="7" w:tplc="04090003" w:tentative="1">
+      <w:start w:val="1"/>
+      <w:numFmt w:val="bullet"/>
+      <w:lvlText w:val="o"/>
+      <w:lvlJc w:val="left"/>
+      <w:pPr>
+        <w:ind w:left="5760" w:hanging="360"/>
+      </w:pPr>
+      <w:rPr>
+        <w:rFonts w:ascii="Courier New" w:hAnsi="Courier New" w:cs="Courier New" w:hint="default"/>
+      </w:rPr>
+    </w:lvl>
+    <w:lvl w:ilvl="8" w:tplc="04090005" w:tentative="1">
+      <w:start w:val="1"/>
+      <w:numFmt w:val="bullet"/>
+      <w:lvlText w:val=""/>
+      <w:lvlJc w:val="left"/>
+      <w:pPr>
+        <w:ind w:left="6480" w:hanging="360"/>
+      </w:pPr>
+      <w:rPr>
+        <w:rFonts w:ascii="Wingdings" w:hAnsi="Wingdings" w:hint="default"/>
+      </w:rPr>
+    </w:lvl>
+  </w:abstractNum>
+  <w:abstractNum w:abstractNumId="3" w15:restartNumberingAfterBreak="0">
+    <w:nsid w:val="0CD61BF5"/>
+    <w:multiLevelType w:val="hybridMultilevel"/>
+    <w:tmpl w:val="6FBC188A"/>
+    <w:lvl w:ilvl="0" w:tplc="89AAB356">
+      <w:start w:val="1"/>
+      <w:numFmt w:val="upperRoman"/>
+      <w:lvlText w:val="%1."/>
+      <w:lvlJc w:val="left"/>
+      <w:pPr>
+        <w:ind w:left="720" w:hanging="720"/>
+      </w:pPr>
+      <w:rPr>
+        <w:rFonts w:hint="default"/>
+      </w:rPr>
+    </w:lvl>
+    <w:lvl w:ilvl="1" w:tplc="04090019" w:tentative="1">
+      <w:start w:val="1"/>
+      <w:numFmt w:val="lowerLetter"/>
+      <w:lvlText w:val="%2."/>
+      <w:lvlJc w:val="left"/>
+      <w:pPr>
+        <w:ind w:left="1080" w:hanging="360"/>
+      </w:pPr>
+    </w:lvl>
+    <w:lvl w:ilvl="2" w:tplc="0409001B" w:tentative="1">
+      <w:start w:val="1"/>
+      <w:numFmt w:val="lowerRoman"/>
+      <w:lvlText w:val="%3."/>
+      <w:lvlJc w:val="right"/>
+      <w:pPr>
+        <w:ind w:left="1800" w:hanging="180"/>
+      </w:pPr>
+    </w:lvl>
+    <w:lvl w:ilvl="3" w:tplc="0409000F" w:tentative="1">
+      <w:start w:val="1"/>
+      <w:numFmt w:val="decimal"/>
+      <w:lvlText w:val="%4."/>
+      <w:lvlJc w:val="left"/>
+      <w:pPr>
+        <w:ind w:left="2520" w:hanging="360"/>
+      </w:pPr>
+    </w:lvl>
+    <w:lvl w:ilvl="4" w:tplc="04090019" w:tentative="1">
+      <w:start w:val="1"/>
+      <w:numFmt w:val="lowerLetter"/>
+      <w:lvlText w:val="%5."/>
+      <w:lvlJc w:val="left"/>
+      <w:pPr>
+        <w:ind w:left="3240" w:hanging="360"/>
+      </w:pPr>
+    </w:lvl>
+    <w:lvl w:ilvl="5" w:tplc="0409001B" w:tentative="1">
+      <w:start w:val="1"/>
+      <w:numFmt w:val="lowerRoman"/>
+      <w:lvlText w:val="%6."/>
+      <w:lvlJc w:val="right"/>
+      <w:pPr>
+        <w:ind w:left="3960" w:hanging="180"/>
+      </w:pPr>
+    </w:lvl>
+    <w:lvl w:ilvl="6" w:tplc="0409000F" w:tentative="1">
+      <w:start w:val="1"/>
+      <w:numFmt w:val="decimal"/>
+      <w:lvlText w:val="%7."/>
+      <w:lvlJc w:val="left"/>
+      <w:pPr>
+        <w:ind w:left="4680" w:hanging="360"/>
+      </w:pPr>
+    </w:lvl>
+    <w:lvl w:ilvl="7" w:tplc="04090019" w:tentative="1">
+      <w:start w:val="1"/>
+      <w:numFmt w:val="lowerLetter"/>
+      <w:lvlText w:val="%8."/>
+      <w:lvlJc w:val="left"/>
+      <w:pPr>
+        <w:ind w:left="5400" w:hanging="360"/>
+      </w:pPr>
+    </w:lvl>
+    <w:lvl w:ilvl="8" w:tplc="0409001B" w:tentative="1">
+      <w:start w:val="1"/>
+      <w:numFmt w:val="lowerRoman"/>
+      <w:lvlText w:val="%9."/>
+      <w:lvlJc w:val="right"/>
+      <w:pPr>
+        <w:ind w:left="6120" w:hanging="180"/>
+      </w:pPr>
+    </w:lvl>
+  </w:abstractNum>
+  <w:abstractNum w:abstractNumId="4" w15:restartNumberingAfterBreak="0">
     <w:nsid w:val="0DCE4FAC"/>
     <w:multiLevelType w:val="hybridMultilevel"/>
     <w:tmpl w:val="620E3512"/>
@@ -1182,7 +1867,7 @@
       </w:pPr>
     </w:lvl>
   </w:abstractNum>
-  <w:abstractNum w:abstractNumId="1" w15:restartNumberingAfterBreak="0">
+  <w:abstractNum w:abstractNumId="5" w15:restartNumberingAfterBreak="0">
     <w:nsid w:val="10276E66"/>
     <w:multiLevelType w:val="hybridMultilevel"/>
     <w:tmpl w:val="120CDA74"/>
@@ -1272,7 +1957,7 @@
       </w:pPr>
     </w:lvl>
   </w:abstractNum>
-  <w:abstractNum w:abstractNumId="2" w15:restartNumberingAfterBreak="0">
+  <w:abstractNum w:abstractNumId="6" w15:restartNumberingAfterBreak="0">
     <w:nsid w:val="128B0E5B"/>
     <w:multiLevelType w:val="hybridMultilevel"/>
     <w:tmpl w:val="05D40A06"/>
@@ -1364,7 +2049,120 @@
       </w:pPr>
     </w:lvl>
   </w:abstractNum>
-  <w:abstractNum w:abstractNumId="3" w15:restartNumberingAfterBreak="0">
+  <w:abstractNum w:abstractNumId="7" w15:restartNumberingAfterBreak="0">
+    <w:nsid w:val="175E3514"/>
+    <w:multiLevelType w:val="hybridMultilevel"/>
+    <w:tmpl w:val="F342BDC0"/>
+    <w:lvl w:ilvl="0" w:tplc="04090001">
+      <w:start w:val="1"/>
+      <w:numFmt w:val="bullet"/>
+      <w:lvlText w:val=""/>
+      <w:lvlJc w:val="left"/>
+      <w:pPr>
+        <w:ind w:left="1080" w:hanging="360"/>
+      </w:pPr>
+      <w:rPr>
+        <w:rFonts w:ascii="Symbol" w:hAnsi="Symbol" w:hint="default"/>
+      </w:rPr>
+    </w:lvl>
+    <w:lvl w:ilvl="1" w:tplc="04090003">
+      <w:start w:val="1"/>
+      <w:numFmt w:val="bullet"/>
+      <w:lvlText w:val="o"/>
+      <w:lvlJc w:val="left"/>
+      <w:pPr>
+        <w:ind w:left="1800" w:hanging="360"/>
+      </w:pPr>
+      <w:rPr>
+        <w:rFonts w:ascii="Courier New" w:hAnsi="Courier New" w:cs="Courier New" w:hint="default"/>
+      </w:rPr>
+    </w:lvl>
+    <w:lvl w:ilvl="2" w:tplc="04090005" w:tentative="1">
+      <w:start w:val="1"/>
+      <w:numFmt w:val="bullet"/>
+      <w:lvlText w:val=""/>
+      <w:lvlJc w:val="left"/>
+      <w:pPr>
+        <w:ind w:left="2520" w:hanging="360"/>
+      </w:pPr>
+      <w:rPr>
+        <w:rFonts w:ascii="Wingdings" w:hAnsi="Wingdings" w:hint="default"/>
+      </w:rPr>
+    </w:lvl>
+    <w:lvl w:ilvl="3" w:tplc="04090001" w:tentative="1">
+      <w:start w:val="1"/>
+      <w:numFmt w:val="bullet"/>
+      <w:lvlText w:val=""/>
+      <w:lvlJc w:val="left"/>
+      <w:pPr>
+        <w:ind w:left="3240" w:hanging="360"/>
+      </w:pPr>
+      <w:rPr>
+        <w:rFonts w:ascii="Symbol" w:hAnsi="Symbol" w:hint="default"/>
+      </w:rPr>
+    </w:lvl>
+    <w:lvl w:ilvl="4" w:tplc="04090003" w:tentative="1">
+      <w:start w:val="1"/>
+      <w:numFmt w:val="bullet"/>
+      <w:lvlText w:val="o"/>
+      <w:lvlJc w:val="left"/>
+      <w:pPr>
+        <w:ind w:left="3960" w:hanging="360"/>
+      </w:pPr>
+      <w:rPr>
+        <w:rFonts w:ascii="Courier New" w:hAnsi="Courier New" w:cs="Courier New" w:hint="default"/>
+      </w:rPr>
+    </w:lvl>
+    <w:lvl w:ilvl="5" w:tplc="04090005" w:tentative="1">
+      <w:start w:val="1"/>
+      <w:numFmt w:val="bullet"/>
+      <w:lvlText w:val=""/>
+      <w:lvlJc w:val="left"/>
+      <w:pPr>
+        <w:ind w:left="4680" w:hanging="360"/>
+      </w:pPr>
+      <w:rPr>
+        <w:rFonts w:ascii="Wingdings" w:hAnsi="Wingdings" w:hint="default"/>
+      </w:rPr>
+    </w:lvl>
+    <w:lvl w:ilvl="6" w:tplc="04090001" w:tentative="1">
+      <w:start w:val="1"/>
+      <w:numFmt w:val="bullet"/>
+      <w:lvlText w:val=""/>
+      <w:lvlJc w:val="left"/>
+      <w:pPr>
+        <w:ind w:left="5400" w:hanging="360"/>
+      </w:pPr>
+      <w:rPr>
+        <w:rFonts w:ascii="Symbol" w:hAnsi="Symbol" w:hint="default"/>
+      </w:rPr>
+    </w:lvl>
+    <w:lvl w:ilvl="7" w:tplc="04090003" w:tentative="1">
+      <w:start w:val="1"/>
+      <w:numFmt w:val="bullet"/>
+      <w:lvlText w:val="o"/>
+      <w:lvlJc w:val="left"/>
+      <w:pPr>
+        <w:ind w:left="6120" w:hanging="360"/>
+      </w:pPr>
+      <w:rPr>
+        <w:rFonts w:ascii="Courier New" w:hAnsi="Courier New" w:cs="Courier New" w:hint="default"/>
+      </w:rPr>
+    </w:lvl>
+    <w:lvl w:ilvl="8" w:tplc="04090005" w:tentative="1">
+      <w:start w:val="1"/>
+      <w:numFmt w:val="bullet"/>
+      <w:lvlText w:val=""/>
+      <w:lvlJc w:val="left"/>
+      <w:pPr>
+        <w:ind w:left="6840" w:hanging="360"/>
+      </w:pPr>
+      <w:rPr>
+        <w:rFonts w:ascii="Wingdings" w:hAnsi="Wingdings" w:hint="default"/>
+      </w:rPr>
+    </w:lvl>
+  </w:abstractNum>
+  <w:abstractNum w:abstractNumId="8" w15:restartNumberingAfterBreak="0">
     <w:nsid w:val="242B3518"/>
     <w:multiLevelType w:val="hybridMultilevel"/>
     <w:tmpl w:val="89BA4CCA"/>
@@ -1453,7 +2251,7 @@
       </w:pPr>
     </w:lvl>
   </w:abstractNum>
-  <w:abstractNum w:abstractNumId="4" w15:restartNumberingAfterBreak="0">
+  <w:abstractNum w:abstractNumId="9" w15:restartNumberingAfterBreak="0">
     <w:nsid w:val="27F111D3"/>
     <w:multiLevelType w:val="hybridMultilevel"/>
     <w:tmpl w:val="35D6C99A"/>
@@ -1542,7 +2340,7 @@
       </w:pPr>
     </w:lvl>
   </w:abstractNum>
-  <w:abstractNum w:abstractNumId="5" w15:restartNumberingAfterBreak="0">
+  <w:abstractNum w:abstractNumId="10" w15:restartNumberingAfterBreak="0">
     <w:nsid w:val="28D82759"/>
     <w:multiLevelType w:val="hybridMultilevel"/>
     <w:tmpl w:val="BFCCA7CA"/>
@@ -1631,7 +2429,120 @@
       </w:pPr>
     </w:lvl>
   </w:abstractNum>
-  <w:abstractNum w:abstractNumId="6" w15:restartNumberingAfterBreak="0">
+  <w:abstractNum w:abstractNumId="11" w15:restartNumberingAfterBreak="0">
+    <w:nsid w:val="2BF87D55"/>
+    <w:multiLevelType w:val="hybridMultilevel"/>
+    <w:tmpl w:val="F2B6BB16"/>
+    <w:lvl w:ilvl="0" w:tplc="04090001">
+      <w:start w:val="1"/>
+      <w:numFmt w:val="bullet"/>
+      <w:lvlText w:val=""/>
+      <w:lvlJc w:val="left"/>
+      <w:pPr>
+        <w:ind w:left="720" w:hanging="360"/>
+      </w:pPr>
+      <w:rPr>
+        <w:rFonts w:ascii="Symbol" w:hAnsi="Symbol" w:hint="default"/>
+      </w:rPr>
+    </w:lvl>
+    <w:lvl w:ilvl="1" w:tplc="04090003" w:tentative="1">
+      <w:start w:val="1"/>
+      <w:numFmt w:val="bullet"/>
+      <w:lvlText w:val="o"/>
+      <w:lvlJc w:val="left"/>
+      <w:pPr>
+        <w:ind w:left="1440" w:hanging="360"/>
+      </w:pPr>
+      <w:rPr>
+        <w:rFonts w:ascii="Courier New" w:hAnsi="Courier New" w:cs="Courier New" w:hint="default"/>
+      </w:rPr>
+    </w:lvl>
+    <w:lvl w:ilvl="2" w:tplc="04090005" w:tentative="1">
+      <w:start w:val="1"/>
+      <w:numFmt w:val="bullet"/>
+      <w:lvlText w:val=""/>
+      <w:lvlJc w:val="left"/>
+      <w:pPr>
+        <w:ind w:left="2160" w:hanging="360"/>
+      </w:pPr>
+      <w:rPr>
+        <w:rFonts w:ascii="Wingdings" w:hAnsi="Wingdings" w:hint="default"/>
+      </w:rPr>
+    </w:lvl>
+    <w:lvl w:ilvl="3" w:tplc="04090001" w:tentative="1">
+      <w:start w:val="1"/>
+      <w:numFmt w:val="bullet"/>
+      <w:lvlText w:val=""/>
+      <w:lvlJc w:val="left"/>
+      <w:pPr>
+        <w:ind w:left="2880" w:hanging="360"/>
+      </w:pPr>
+      <w:rPr>
+        <w:rFonts w:ascii="Symbol" w:hAnsi="Symbol" w:hint="default"/>
+      </w:rPr>
+    </w:lvl>
+    <w:lvl w:ilvl="4" w:tplc="04090003" w:tentative="1">
+      <w:start w:val="1"/>
+      <w:numFmt w:val="bullet"/>
+      <w:lvlText w:val="o"/>
+      <w:lvlJc w:val="left"/>
+      <w:pPr>
+        <w:ind w:left="3600" w:hanging="360"/>
+      </w:pPr>
+      <w:rPr>
+        <w:rFonts w:ascii="Courier New" w:hAnsi="Courier New" w:cs="Courier New" w:hint="default"/>
+      </w:rPr>
+    </w:lvl>
+    <w:lvl w:ilvl="5" w:tplc="04090005" w:tentative="1">
+      <w:start w:val="1"/>
+      <w:numFmt w:val="bullet"/>
+      <w:lvlText w:val=""/>
+      <w:lvlJc w:val="left"/>
+      <w:pPr>
+        <w:ind w:left="4320" w:hanging="360"/>
+      </w:pPr>
+      <w:rPr>
+        <w:rFonts w:ascii="Wingdings" w:hAnsi="Wingdings" w:hint="default"/>
+      </w:rPr>
+    </w:lvl>
+    <w:lvl w:ilvl="6" w:tplc="04090001" w:tentative="1">
+      <w:start w:val="1"/>
+      <w:numFmt w:val="bullet"/>
+      <w:lvlText w:val=""/>
+      <w:lvlJc w:val="left"/>
+      <w:pPr>
+        <w:ind w:left="5040" w:hanging="360"/>
+      </w:pPr>
+      <w:rPr>
+        <w:rFonts w:ascii="Symbol" w:hAnsi="Symbol" w:hint="default"/>
+      </w:rPr>
+    </w:lvl>
+    <w:lvl w:ilvl="7" w:tplc="04090003" w:tentative="1">
+      <w:start w:val="1"/>
+      <w:numFmt w:val="bullet"/>
+      <w:lvlText w:val="o"/>
+      <w:lvlJc w:val="left"/>
+      <w:pPr>
+        <w:ind w:left="5760" w:hanging="360"/>
+      </w:pPr>
+      <w:rPr>
+        <w:rFonts w:ascii="Courier New" w:hAnsi="Courier New" w:cs="Courier New" w:hint="default"/>
+      </w:rPr>
+    </w:lvl>
+    <w:lvl w:ilvl="8" w:tplc="04090005" w:tentative="1">
+      <w:start w:val="1"/>
+      <w:numFmt w:val="bullet"/>
+      <w:lvlText w:val=""/>
+      <w:lvlJc w:val="left"/>
+      <w:pPr>
+        <w:ind w:left="6480" w:hanging="360"/>
+      </w:pPr>
+      <w:rPr>
+        <w:rFonts w:ascii="Wingdings" w:hAnsi="Wingdings" w:hint="default"/>
+      </w:rPr>
+    </w:lvl>
+  </w:abstractNum>
+  <w:abstractNum w:abstractNumId="12" w15:restartNumberingAfterBreak="0">
     <w:nsid w:val="34E50082"/>
     <w:multiLevelType w:val="hybridMultilevel"/>
     <w:tmpl w:val="62885F2C"/>
@@ -1744,7 +2655,233 @@
       </w:rPr>
     </w:lvl>
   </w:abstractNum>
-  <w:abstractNum w:abstractNumId="7" w15:restartNumberingAfterBreak="0">
+  <w:abstractNum w:abstractNumId="13" w15:restartNumberingAfterBreak="0">
+    <w:nsid w:val="37980E13"/>
+    <w:multiLevelType w:val="hybridMultilevel"/>
+    <w:tmpl w:val="32707C72"/>
+    <w:lvl w:ilvl="0" w:tplc="04090001">
+      <w:start w:val="1"/>
+      <w:numFmt w:val="bullet"/>
+      <w:lvlText w:val=""/>
+      <w:lvlJc w:val="left"/>
+      <w:pPr>
+        <w:ind w:left="720" w:hanging="360"/>
+      </w:pPr>
+      <w:rPr>
+        <w:rFonts w:ascii="Symbol" w:hAnsi="Symbol" w:hint="default"/>
+      </w:rPr>
+    </w:lvl>
+    <w:lvl w:ilvl="1" w:tplc="04090003">
+      <w:start w:val="1"/>
+      <w:numFmt w:val="bullet"/>
+      <w:lvlText w:val="o"/>
+      <w:lvlJc w:val="left"/>
+      <w:pPr>
+        <w:ind w:left="1440" w:hanging="360"/>
+      </w:pPr>
+      <w:rPr>
+        <w:rFonts w:ascii="Courier New" w:hAnsi="Courier New" w:cs="Courier New" w:hint="default"/>
+      </w:rPr>
+    </w:lvl>
+    <w:lvl w:ilvl="2" w:tplc="04090005">
+      <w:start w:val="1"/>
+      <w:numFmt w:val="bullet"/>
+      <w:lvlText w:val=""/>
+      <w:lvlJc w:val="left"/>
+      <w:pPr>
+        <w:ind w:left="2160" w:hanging="360"/>
+      </w:pPr>
+      <w:rPr>
+        <w:rFonts w:ascii="Wingdings" w:hAnsi="Wingdings" w:hint="default"/>
+      </w:rPr>
+    </w:lvl>
+    <w:lvl w:ilvl="3" w:tplc="04090001" w:tentative="1">
+      <w:start w:val="1"/>
+      <w:numFmt w:val="bullet"/>
+      <w:lvlText w:val=""/>
+      <w:lvlJc w:val="left"/>
+      <w:pPr>
+        <w:ind w:left="2880" w:hanging="360"/>
+      </w:pPr>
+      <w:rPr>
+        <w:rFonts w:ascii="Symbol" w:hAnsi="Symbol" w:hint="default"/>
+      </w:rPr>
+    </w:lvl>
+    <w:lvl w:ilvl="4" w:tplc="04090003" w:tentative="1">
+      <w:start w:val="1"/>
+      <w:numFmt w:val="bullet"/>
+      <w:lvlText w:val="o"/>
+      <w:lvlJc w:val="left"/>
+      <w:pPr>
+        <w:ind w:left="3600" w:hanging="360"/>
+      </w:pPr>
+      <w:rPr>
+        <w:rFonts w:ascii="Courier New" w:hAnsi="Courier New" w:cs="Courier New" w:hint="default"/>
+      </w:rPr>
+    </w:lvl>
+    <w:lvl w:ilvl="5" w:tplc="04090005" w:tentative="1">
+      <w:start w:val="1"/>
+      <w:numFmt w:val="bullet"/>
+      <w:lvlText w:val=""/>
+      <w:lvlJc w:val="left"/>
+      <w:pPr>
+        <w:ind w:left="4320" w:hanging="360"/>
+      </w:pPr>
+      <w:rPr>
+        <w:rFonts w:ascii="Wingdings" w:hAnsi="Wingdings" w:hint="default"/>
+      </w:rPr>
+    </w:lvl>
+    <w:lvl w:ilvl="6" w:tplc="04090001" w:tentative="1">
+      <w:start w:val="1"/>
+      <w:numFmt w:val="bullet"/>
+      <w:lvlText w:val=""/>
+      <w:lvlJc w:val="left"/>
+      <w:pPr>
+        <w:ind w:left="5040" w:hanging="360"/>
+      </w:pPr>
+      <w:rPr>
+        <w:rFonts w:ascii="Symbol" w:hAnsi="Symbol" w:hint="default"/>
+      </w:rPr>
+    </w:lvl>
+    <w:lvl w:ilvl="7" w:tplc="04090003" w:tentative="1">
+      <w:start w:val="1"/>
+      <w:numFmt w:val="bullet"/>
+      <w:lvlText w:val="o"/>
+      <w:lvlJc w:val="left"/>
+      <w:pPr>
+        <w:ind w:left="5760" w:hanging="360"/>
+      </w:pPr>
+      <w:rPr>
+        <w:rFonts w:ascii="Courier New" w:hAnsi="Courier New" w:cs="Courier New" w:hint="default"/>
+      </w:rPr>
+    </w:lvl>
+    <w:lvl w:ilvl="8" w:tplc="04090005" w:tentative="1">
+      <w:start w:val="1"/>
+      <w:numFmt w:val="bullet"/>
+      <w:lvlText w:val=""/>
+      <w:lvlJc w:val="left"/>
+      <w:pPr>
+        <w:ind w:left="6480" w:hanging="360"/>
+      </w:pPr>
+      <w:rPr>
+        <w:rFonts w:ascii="Wingdings" w:hAnsi="Wingdings" w:hint="default"/>
+      </w:rPr>
+    </w:lvl>
+  </w:abstractNum>
+  <w:abstractNum w:abstractNumId="14" w15:restartNumberingAfterBreak="0">
+    <w:nsid w:val="3E2B40C4"/>
+    <w:multiLevelType w:val="hybridMultilevel"/>
+    <w:tmpl w:val="2E76BCD6"/>
+    <w:lvl w:ilvl="0" w:tplc="5B1E1132">
+      <w:start w:val="5"/>
+      <w:numFmt w:val="bullet"/>
+      <w:lvlText w:val="-"/>
+      <w:lvlJc w:val="left"/>
+      <w:pPr>
+        <w:ind w:left="720" w:hanging="360"/>
+      </w:pPr>
+      <w:rPr>
+        <w:rFonts w:ascii="Helvetica" w:eastAsiaTheme="minorHAnsi" w:hAnsi="Helvetica" w:cstheme="minorBidi" w:hint="default"/>
+      </w:rPr>
+    </w:lvl>
+    <w:lvl w:ilvl="1" w:tplc="04090003" w:tentative="1">
+      <w:start w:val="1"/>
+      <w:numFmt w:val="bullet"/>
+      <w:lvlText w:val="o"/>
+      <w:lvlJc w:val="left"/>
+      <w:pPr>
+        <w:ind w:left="1440" w:hanging="360"/>
+      </w:pPr>
+      <w:rPr>
+        <w:rFonts w:ascii="Courier New" w:hAnsi="Courier New" w:cs="Courier New" w:hint="default"/>
+      </w:rPr>
+    </w:lvl>
+    <w:lvl w:ilvl="2" w:tplc="04090005" w:tentative="1">
+      <w:start w:val="1"/>
+      <w:numFmt w:val="bullet"/>
+      <w:lvlText w:val=""/>
+      <w:lvlJc w:val="left"/>
+      <w:pPr>
+        <w:ind w:left="2160" w:hanging="360"/>
+      </w:pPr>
+      <w:rPr>
+        <w:rFonts w:ascii="Wingdings" w:hAnsi="Wingdings" w:hint="default"/>
+      </w:rPr>
+    </w:lvl>
+    <w:lvl w:ilvl="3" w:tplc="04090001" w:tentative="1">
+      <w:start w:val="1"/>
+      <w:numFmt w:val="bullet"/>
+      <w:lvlText w:val=""/>
+      <w:lvlJc w:val="left"/>
+      <w:pPr>
+        <w:ind w:left="2880" w:hanging="360"/>
+      </w:pPr>
+      <w:rPr>
+        <w:rFonts w:ascii="Symbol" w:hAnsi="Symbol" w:hint="default"/>
+      </w:rPr>
+    </w:lvl>
+    <w:lvl w:ilvl="4" w:tplc="04090003" w:tentative="1">
+      <w:start w:val="1"/>
+      <w:numFmt w:val="bullet"/>
+      <w:lvlText w:val="o"/>
+      <w:lvlJc w:val="left"/>
+      <w:pPr>
+        <w:ind w:left="3600" w:hanging="360"/>
+      </w:pPr>
+      <w:rPr>
+        <w:rFonts w:ascii="Courier New" w:hAnsi="Courier New" w:cs="Courier New" w:hint="default"/>
+      </w:rPr>
+    </w:lvl>
+    <w:lvl w:ilvl="5" w:tplc="04090005" w:tentative="1">
+      <w:start w:val="1"/>
+      <w:numFmt w:val="bullet"/>
+      <w:lvlText w:val=""/>
+      <w:lvlJc w:val="left"/>
+      <w:pPr>
+        <w:ind w:left="4320" w:hanging="360"/>
+      </w:pPr>
+      <w:rPr>
+        <w:rFonts w:ascii="Wingdings" w:hAnsi="Wingdings" w:hint="default"/>
+      </w:rPr>
+    </w:lvl>
+    <w:lvl w:ilvl="6" w:tplc="04090001" w:tentative="1">
+      <w:start w:val="1"/>
+      <w:numFmt w:val="bullet"/>
+      <w:lvlText w:val=""/>
+      <w:lvlJc w:val="left"/>
+      <w:pPr>
+        <w:ind w:left="5040" w:hanging="360"/>
+      </w:pPr>
+      <w:rPr>
+        <w:rFonts w:ascii="Symbol" w:hAnsi="Symbol" w:hint="default"/>
+      </w:rPr>
+    </w:lvl>
+    <w:lvl w:ilvl="7" w:tplc="04090003" w:tentative="1">
+      <w:start w:val="1"/>
+      <w:numFmt w:val="bullet"/>
+      <w:lvlText w:val="o"/>
+      <w:lvlJc w:val="left"/>
+      <w:pPr>
+        <w:ind w:left="5760" w:hanging="360"/>
+      </w:pPr>
+      <w:rPr>
+        <w:rFonts w:ascii="Courier New" w:hAnsi="Courier New" w:cs="Courier New" w:hint="default"/>
+      </w:rPr>
+    </w:lvl>
+    <w:lvl w:ilvl="8" w:tplc="04090005" w:tentative="1">
+      <w:start w:val="1"/>
+      <w:numFmt w:val="bullet"/>
+      <w:lvlText w:val=""/>
+      <w:lvlJc w:val="left"/>
+      <w:pPr>
+        <w:ind w:left="6480" w:hanging="360"/>
+      </w:pPr>
+      <w:rPr>
+        <w:rFonts w:ascii="Wingdings" w:hAnsi="Wingdings" w:hint="default"/>
+      </w:rPr>
+    </w:lvl>
+  </w:abstractNum>
+  <w:abstractNum w:abstractNumId="15" w15:restartNumberingAfterBreak="0">
     <w:nsid w:val="541C0342"/>
     <w:multiLevelType w:val="hybridMultilevel"/>
     <w:tmpl w:val="6D549536"/>
@@ -1857,7 +2994,7 @@
       </w:rPr>
     </w:lvl>
   </w:abstractNum>
-  <w:abstractNum w:abstractNumId="8" w15:restartNumberingAfterBreak="0">
+  <w:abstractNum w:abstractNumId="16" w15:restartNumberingAfterBreak="0">
     <w:nsid w:val="5CB4238C"/>
     <w:multiLevelType w:val="hybridMultilevel"/>
     <w:tmpl w:val="E6F6EFA8"/>
@@ -1868,7 +3005,7 @@
       <w:lvlText w:val="%1."/>
       <w:lvlJc w:val="left"/>
       <w:pPr>
-        <w:ind w:left="720" w:hanging="360"/>
+        <w:ind w:left="5580" w:hanging="360"/>
       </w:pPr>
       <w:rPr>
         <w:rFonts w:hint="default"/>
@@ -1947,7 +3084,7 @@
       </w:pPr>
     </w:lvl>
   </w:abstractNum>
-  <w:abstractNum w:abstractNumId="9" w15:restartNumberingAfterBreak="0">
+  <w:abstractNum w:abstractNumId="17" w15:restartNumberingAfterBreak="0">
     <w:nsid w:val="633B098D"/>
     <w:multiLevelType w:val="hybridMultilevel"/>
     <w:tmpl w:val="8CC4B414"/>
@@ -2036,7 +3173,7 @@
       </w:pPr>
     </w:lvl>
   </w:abstractNum>
-  <w:abstractNum w:abstractNumId="10" w15:restartNumberingAfterBreak="0">
+  <w:abstractNum w:abstractNumId="18" w15:restartNumberingAfterBreak="0">
     <w:nsid w:val="66D7103E"/>
     <w:multiLevelType w:val="hybridMultilevel"/>
     <w:tmpl w:val="6BF64372"/>
@@ -2125,7 +3262,7 @@
       </w:pPr>
     </w:lvl>
   </w:abstractNum>
-  <w:abstractNum w:abstractNumId="11" w15:restartNumberingAfterBreak="0">
+  <w:abstractNum w:abstractNumId="19" w15:restartNumberingAfterBreak="0">
     <w:nsid w:val="687A4CB1"/>
     <w:multiLevelType w:val="hybridMultilevel"/>
     <w:tmpl w:val="847290A6"/>
@@ -2214,41 +3351,181 @@
       </w:pPr>
     </w:lvl>
   </w:abstractNum>
+  <w:abstractNum w:abstractNumId="20" w15:restartNumberingAfterBreak="0">
+    <w:nsid w:val="6FE270A1"/>
+    <w:multiLevelType w:val="hybridMultilevel"/>
+    <w:tmpl w:val="D18C6B82"/>
+    <w:lvl w:ilvl="0" w:tplc="E5A2F586">
+      <w:start w:val="5"/>
+      <w:numFmt w:val="bullet"/>
+      <w:lvlText w:val="-"/>
+      <w:lvlJc w:val="left"/>
+      <w:pPr>
+        <w:ind w:left="720" w:hanging="360"/>
+      </w:pPr>
+      <w:rPr>
+        <w:rFonts w:ascii="Helvetica" w:eastAsiaTheme="minorHAnsi" w:hAnsi="Helvetica" w:cstheme="minorBidi" w:hint="default"/>
+      </w:rPr>
+    </w:lvl>
+    <w:lvl w:ilvl="1" w:tplc="04090003" w:tentative="1">
+      <w:start w:val="1"/>
+      <w:numFmt w:val="bullet"/>
+      <w:lvlText w:val="o"/>
+      <w:lvlJc w:val="left"/>
+      <w:pPr>
+        <w:ind w:left="1440" w:hanging="360"/>
+      </w:pPr>
+      <w:rPr>
+        <w:rFonts w:ascii="Courier New" w:hAnsi="Courier New" w:cs="Courier New" w:hint="default"/>
+      </w:rPr>
+    </w:lvl>
+    <w:lvl w:ilvl="2" w:tplc="04090005" w:tentative="1">
+      <w:start w:val="1"/>
+      <w:numFmt w:val="bullet"/>
+      <w:lvlText w:val=""/>
+      <w:lvlJc w:val="left"/>
+      <w:pPr>
+        <w:ind w:left="2160" w:hanging="360"/>
+      </w:pPr>
+      <w:rPr>
+        <w:rFonts w:ascii="Wingdings" w:hAnsi="Wingdings" w:hint="default"/>
+      </w:rPr>
+    </w:lvl>
+    <w:lvl w:ilvl="3" w:tplc="04090001" w:tentative="1">
+      <w:start w:val="1"/>
+      <w:numFmt w:val="bullet"/>
+      <w:lvlText w:val=""/>
+      <w:lvlJc w:val="left"/>
+      <w:pPr>
+        <w:ind w:left="2880" w:hanging="360"/>
+      </w:pPr>
+      <w:rPr>
+        <w:rFonts w:ascii="Symbol" w:hAnsi="Symbol" w:hint="default"/>
+      </w:rPr>
+    </w:lvl>
+    <w:lvl w:ilvl="4" w:tplc="04090003" w:tentative="1">
+      <w:start w:val="1"/>
+      <w:numFmt w:val="bullet"/>
+      <w:lvlText w:val="o"/>
+      <w:lvlJc w:val="left"/>
+      <w:pPr>
+        <w:ind w:left="3600" w:hanging="360"/>
+      </w:pPr>
+      <w:rPr>
+        <w:rFonts w:ascii="Courier New" w:hAnsi="Courier New" w:cs="Courier New" w:hint="default"/>
+      </w:rPr>
+    </w:lvl>
+    <w:lvl w:ilvl="5" w:tplc="04090005" w:tentative="1">
+      <w:start w:val="1"/>
+      <w:numFmt w:val="bullet"/>
+      <w:lvlText w:val=""/>
+      <w:lvlJc w:val="left"/>
+      <w:pPr>
+        <w:ind w:left="4320" w:hanging="360"/>
+      </w:pPr>
+      <w:rPr>
+        <w:rFonts w:ascii="Wingdings" w:hAnsi="Wingdings" w:hint="default"/>
+      </w:rPr>
+    </w:lvl>
+    <w:lvl w:ilvl="6" w:tplc="04090001" w:tentative="1">
+      <w:start w:val="1"/>
+      <w:numFmt w:val="bullet"/>
+      <w:lvlText w:val=""/>
+      <w:lvlJc w:val="left"/>
+      <w:pPr>
+        <w:ind w:left="5040" w:hanging="360"/>
+      </w:pPr>
+      <w:rPr>
+        <w:rFonts w:ascii="Symbol" w:hAnsi="Symbol" w:hint="default"/>
+      </w:rPr>
+    </w:lvl>
+    <w:lvl w:ilvl="7" w:tplc="04090003" w:tentative="1">
+      <w:start w:val="1"/>
+      <w:numFmt w:val="bullet"/>
+      <w:lvlText w:val="o"/>
+      <w:lvlJc w:val="left"/>
+      <w:pPr>
+        <w:ind w:left="5760" w:hanging="360"/>
+      </w:pPr>
+      <w:rPr>
+        <w:rFonts w:ascii="Courier New" w:hAnsi="Courier New" w:cs="Courier New" w:hint="default"/>
+      </w:rPr>
+    </w:lvl>
+    <w:lvl w:ilvl="8" w:tplc="04090005" w:tentative="1">
+      <w:start w:val="1"/>
+      <w:numFmt w:val="bullet"/>
+      <w:lvlText w:val=""/>
+      <w:lvlJc w:val="left"/>
+      <w:pPr>
+        <w:ind w:left="6480" w:hanging="360"/>
+      </w:pPr>
+      <w:rPr>
+        <w:rFonts w:ascii="Wingdings" w:hAnsi="Wingdings" w:hint="default"/>
+      </w:rPr>
+    </w:lvl>
+  </w:abstractNum>
   <w:num w:numId="1">
+    <w:abstractNumId w:val="18"/>
+  </w:num>
+  <w:num w:numId="2">
+    <w:abstractNumId w:val="19"/>
+  </w:num>
+  <w:num w:numId="3">
+    <w:abstractNumId w:val="5"/>
+  </w:num>
+  <w:num w:numId="4">
+    <w:abstractNumId w:val="6"/>
+  </w:num>
+  <w:num w:numId="5">
+    <w:abstractNumId w:val="17"/>
+  </w:num>
+  <w:num w:numId="6">
     <w:abstractNumId w:val="10"/>
   </w:num>
-  <w:num w:numId="2">
+  <w:num w:numId="7">
+    <w:abstractNumId w:val="4"/>
+  </w:num>
+  <w:num w:numId="8">
+    <w:abstractNumId w:val="8"/>
+  </w:num>
+  <w:num w:numId="9">
+    <w:abstractNumId w:val="16"/>
+  </w:num>
+  <w:num w:numId="10">
+    <w:abstractNumId w:val="12"/>
+  </w:num>
+  <w:num w:numId="11">
+    <w:abstractNumId w:val="15"/>
+  </w:num>
+  <w:num w:numId="12">
+    <w:abstractNumId w:val="9"/>
+  </w:num>
+  <w:num w:numId="13">
+    <w:abstractNumId w:val="14"/>
+  </w:num>
+  <w:num w:numId="14">
+    <w:abstractNumId w:val="20"/>
+  </w:num>
+  <w:num w:numId="15">
+    <w:abstractNumId w:val="1"/>
+  </w:num>
+  <w:num w:numId="16">
+    <w:abstractNumId w:val="2"/>
+  </w:num>
+  <w:num w:numId="17">
     <w:abstractNumId w:val="11"/>
   </w:num>
-  <w:num w:numId="3">
-    <w:abstractNumId w:val="1"/>
+  <w:num w:numId="18">
+    <w:abstractNumId w:val="3"/>
   </w:num>
-  <w:num w:numId="4">
-    <w:abstractNumId w:val="2"/>
+  <w:num w:numId="19">
+    <w:abstractNumId w:val="7"/>
   </w:num>
-  <w:num w:numId="5">
-    <w:abstractNumId w:val="9"/>
-  </w:num>
-  <w:num w:numId="6">
-    <w:abstractNumId w:val="5"/>
-  </w:num>
-  <w:num w:numId="7">
+  <w:num w:numId="20">
     <w:abstractNumId w:val="0"/>
   </w:num>
-  <w:num w:numId="8">
-    <w:abstractNumId w:val="3"/>
-  </w:num>
-  <w:num w:numId="9">
-    <w:abstractNumId w:val="8"/>
-  </w:num>
-  <w:num w:numId="10">
-    <w:abstractNumId w:val="6"/>
-  </w:num>
-  <w:num w:numId="11">
-    <w:abstractNumId w:val="7"/>
-  </w:num>
-  <w:num w:numId="12">
-    <w:abstractNumId w:val="4"/>
+  <w:num w:numId="21">
+    <w:abstractNumId w:val="13"/>
   </w:num>
 </w:numbering>
 </file>
@@ -2699,7 +3976,6 @@
   <w:style w:type="character" w:default="1" w:styleId="DefaultParagraphFont">
     <w:name w:val="Default Paragraph Font"/>
     <w:uiPriority w:val="1"/>
-    <w:semiHidden/>
     <w:unhideWhenUsed/>
   </w:style>
   <w:style w:type="table" w:default="1" w:styleId="TableNormal">

</xml_diff>